<commit_message>
Update formulation menu and load data
- Update formulation menu on the parallel coordinate plot to further
streamline the process to add new objectives and constraints
- Load data feature
- Fixed error on grouping table to load correctly when no grouping data
is provided
- Some added documentation on Amman, Jordan example
- Preserve non-default colors for axis labels  when re-plotting
- Directions to interactively update model formulation in paper examples
</commit_message>
<xml_diff>
--- a/BlendedNearOptimalToolsOverview.docx
+++ b/BlendedNearOptimalToolsOverview.docx
@@ -71,7 +71,185 @@
           <w:sz w:val="24"/>
           <w:szCs w:val="24"/>
         </w:rPr>
-        <w:t xml:space="preserve"> 2013a source code for blended near-optimal tools that (a) generate alternatives, (b) visualize alternatives, and allow a user to interactively explore the near-optimal region from which the alternatives are generated. The repository also contains the data model files for a (c) linear programming example application to manage water quality for Echo Reservoir, Utah and (d) mixed-integer programming example application to manage water supply and demands in </w:t>
+        <w:t xml:space="preserve"> 2013a source code for blended near-optimal tools that (a) generate alternatives, (b) visualize alternatives, and allow a user to interactively explore the near-optimal region from which alternatives are generated. The repository also contains the data and model files for a (c) linear programming example application to manage water quality for Echo Reservoir, Utah and (d) mixed-integer programming example application to manage water supply and demands in Amman, Jordan. The repository additionally provides (e) documentation on the above tools--including the paper submitted to Water Resources Research, scripts, and directions to generate each figure in the paper.</w:t>
+      </w:r>
+    </w:p>
+    <w:p>
+      <w:pPr>
+        <w:spacing w:after="0"/>
+        <w:rPr>
+          <w:rFonts w:ascii="Times New Roman" w:hAnsi="Times New Roman" w:cs="Times New Roman"/>
+          <w:sz w:val="24"/>
+          <w:szCs w:val="24"/>
+        </w:rPr>
+      </w:pPr>
+    </w:p>
+    <w:p>
+      <w:pPr>
+        <w:spacing w:after="0"/>
+        <w:rPr>
+          <w:rFonts w:ascii="Times New Roman" w:hAnsi="Times New Roman" w:cs="Times New Roman"/>
+          <w:sz w:val="24"/>
+          <w:szCs w:val="24"/>
+        </w:rPr>
+      </w:pPr>
+      <w:r>
+        <w:rPr>
+          <w:rFonts w:ascii="Times New Roman" w:hAnsi="Times New Roman" w:cs="Times New Roman"/>
+          <w:sz w:val="24"/>
+          <w:szCs w:val="24"/>
+        </w:rPr>
+        <w:t xml:space="preserve">Near-optimal alternatives perform within a (near-optimal) tolerable deviation of the optimal objective function value and are of interest to managers and decision makers because </w:t>
+      </w:r>
+      <w:r>
+        <w:rPr>
+          <w:rFonts w:ascii="Times New Roman" w:hAnsi="Times New Roman" w:cs="Times New Roman"/>
+          <w:sz w:val="24"/>
+          <w:szCs w:val="24"/>
+        </w:rPr>
+        <w:t>they</w:t>
+      </w:r>
+      <w:r>
+        <w:rPr>
+          <w:rFonts w:ascii="Times New Roman" w:hAnsi="Times New Roman" w:cs="Times New Roman"/>
+          <w:sz w:val="24"/>
+          <w:szCs w:val="24"/>
+        </w:rPr>
+        <w:t xml:space="preserve"> can address un-modelled objectives, preferences, limits, uncertainties, or issues that are not considered by the original optimization model or it's optimal solution. Mathematically, the region of near-optimal alternatives is defined by the constraints </w:t>
+      </w:r>
+      <w:r>
+        <w:rPr>
+          <w:rFonts w:ascii="Times New Roman" w:hAnsi="Times New Roman" w:cs="Times New Roman"/>
+          <w:sz w:val="24"/>
+          <w:szCs w:val="24"/>
+        </w:rPr>
+        <w:t>for</w:t>
+      </w:r>
+      <w:r>
+        <w:rPr>
+          <w:rFonts w:ascii="Times New Roman" w:hAnsi="Times New Roman" w:cs="Times New Roman"/>
+          <w:sz w:val="24"/>
+          <w:szCs w:val="24"/>
+        </w:rPr>
+        <w:t xml:space="preserve"> the original optimization model as well as a constraint that limits alternatives to those with objective function values that are within a tolerable deviation of the optimal objective function value. The code and tools within this repository allow users to generate and visualize the structure and full extent of the near-optimal region to an optimization problem. The tools also allow users to interactively explore region features of most interest, streamline the process to elicit un-modelled issues, and update the model formulation with new information. The tools and their use are described here for generating, visualizing, and interactively exploring near-optimal alternatives to optimization problems, but the tools are general and can be used to generate and visualize points within any high-dimensional, closed, bounded region that can be defined by a system of constraints. The parallel coordinate visualization and several interaction tools can also be used for any high-dimensional data set.   </w:t>
+      </w:r>
+    </w:p>
+    <w:p>
+      <w:pPr>
+        <w:spacing w:after="0"/>
+        <w:rPr>
+          <w:rFonts w:ascii="Times New Roman" w:hAnsi="Times New Roman" w:cs="Times New Roman"/>
+          <w:sz w:val="24"/>
+          <w:szCs w:val="24"/>
+        </w:rPr>
+      </w:pPr>
+    </w:p>
+    <w:p>
+      <w:pPr>
+        <w:spacing w:after="0"/>
+        <w:rPr>
+          <w:rFonts w:ascii="Times New Roman" w:hAnsi="Times New Roman" w:cs="Times New Roman"/>
+          <w:sz w:val="24"/>
+          <w:szCs w:val="24"/>
+        </w:rPr>
+      </w:pPr>
+      <w:r>
+        <w:rPr>
+          <w:rFonts w:ascii="Times New Roman" w:hAnsi="Times New Roman" w:cs="Times New Roman"/>
+          <w:sz w:val="24"/>
+          <w:szCs w:val="24"/>
+        </w:rPr>
+        <w:t>Below is listing of the repository contents by folder as well as additional information on citation, licensing, bug reports and authorship.</w:t>
+      </w:r>
+    </w:p>
+    <w:p>
+      <w:pPr>
+        <w:spacing w:after="0"/>
+        <w:rPr>
+          <w:rFonts w:ascii="Times New Roman" w:hAnsi="Times New Roman" w:cs="Times New Roman"/>
+          <w:sz w:val="24"/>
+          <w:szCs w:val="24"/>
+        </w:rPr>
+      </w:pPr>
+    </w:p>
+    <w:p>
+      <w:pPr>
+        <w:spacing w:after="0"/>
+        <w:rPr>
+          <w:rFonts w:ascii="Times New Roman" w:hAnsi="Times New Roman" w:cs="Times New Roman"/>
+          <w:sz w:val="24"/>
+          <w:szCs w:val="24"/>
+        </w:rPr>
+      </w:pPr>
+      <w:r>
+        <w:rPr>
+          <w:rFonts w:ascii="Times New Roman" w:hAnsi="Times New Roman" w:cs="Times New Roman"/>
+          <w:sz w:val="24"/>
+          <w:szCs w:val="24"/>
+        </w:rPr>
+        <w:t>==============================</w:t>
+      </w:r>
+    </w:p>
+    <w:p>
+      <w:pPr>
+        <w:spacing w:after="0"/>
+        <w:rPr>
+          <w:rFonts w:ascii="Times New Roman" w:hAnsi="Times New Roman" w:cs="Times New Roman"/>
+          <w:sz w:val="24"/>
+          <w:szCs w:val="24"/>
+        </w:rPr>
+      </w:pPr>
+      <w:r>
+        <w:rPr>
+          <w:rFonts w:ascii="Times New Roman" w:hAnsi="Times New Roman" w:cs="Times New Roman"/>
+          <w:sz w:val="24"/>
+          <w:szCs w:val="24"/>
+        </w:rPr>
+        <w:t>1) DOCUMMENTATION (Paper and Scripts)</w:t>
+      </w:r>
+    </w:p>
+    <w:p>
+      <w:pPr>
+        <w:spacing w:after="0"/>
+        <w:rPr>
+          <w:rFonts w:ascii="Times New Roman" w:hAnsi="Times New Roman" w:cs="Times New Roman"/>
+          <w:sz w:val="24"/>
+          <w:szCs w:val="24"/>
+        </w:rPr>
+      </w:pPr>
+    </w:p>
+    <w:p>
+      <w:pPr>
+        <w:spacing w:after="0"/>
+        <w:rPr>
+          <w:rFonts w:ascii="Times New Roman" w:hAnsi="Times New Roman" w:cs="Times New Roman"/>
+          <w:sz w:val="24"/>
+          <w:szCs w:val="24"/>
+        </w:rPr>
+      </w:pPr>
+      <w:r>
+        <w:rPr>
+          <w:rFonts w:ascii="Times New Roman" w:hAnsi="Times New Roman" w:cs="Times New Roman"/>
+          <w:sz w:val="24"/>
+          <w:szCs w:val="24"/>
+        </w:rPr>
+        <w:t xml:space="preserve">Includes the paper submitted to Water Resources Research </w:t>
+      </w:r>
+      <w:r>
+        <w:rPr>
+          <w:rFonts w:ascii="Times New Roman" w:hAnsi="Times New Roman" w:cs="Times New Roman"/>
+          <w:sz w:val="24"/>
+          <w:szCs w:val="24"/>
+        </w:rPr>
+        <w:t xml:space="preserve">in August 2014 </w:t>
+      </w:r>
+      <w:r>
+        <w:rPr>
+          <w:rFonts w:ascii="Times New Roman" w:hAnsi="Times New Roman" w:cs="Times New Roman"/>
+          <w:sz w:val="24"/>
+          <w:szCs w:val="24"/>
+        </w:rPr>
+        <w:t>(under review) that describes this work as well as peer-</w:t>
       </w:r>
       <w:proofErr w:type="spellStart"/>
       <w:r>
@@ -80,7 +258,7 @@
           <w:sz w:val="24"/>
           <w:szCs w:val="24"/>
         </w:rPr>
-        <w:t>Ammanm</w:t>
+        <w:t>reviewer</w:t>
       </w:r>
       <w:proofErr w:type="spellEnd"/>
       <w:r>
@@ -89,255 +267,51 @@
           <w:sz w:val="24"/>
           <w:szCs w:val="24"/>
         </w:rPr>
-        <w:t>, Jordan. The repository also provides (e) documentation on the above tools--including the paper submitted to Water Resources Research, scripts, and directions to generate each figure in the paper.</w:t>
-      </w:r>
-    </w:p>
-    <w:p>
-      <w:pPr>
-        <w:spacing w:after="0"/>
-        <w:rPr>
-          <w:rFonts w:ascii="Times New Roman" w:hAnsi="Times New Roman" w:cs="Times New Roman"/>
-          <w:sz w:val="24"/>
-          <w:szCs w:val="24"/>
-        </w:rPr>
-      </w:pPr>
-    </w:p>
-    <w:p>
-      <w:pPr>
-        <w:spacing w:after="0"/>
-        <w:rPr>
-          <w:rFonts w:ascii="Times New Roman" w:hAnsi="Times New Roman" w:cs="Times New Roman"/>
-          <w:sz w:val="24"/>
-          <w:szCs w:val="24"/>
-        </w:rPr>
-      </w:pPr>
-      <w:r>
-        <w:rPr>
-          <w:rFonts w:ascii="Times New Roman" w:hAnsi="Times New Roman" w:cs="Times New Roman"/>
-          <w:sz w:val="24"/>
-          <w:szCs w:val="24"/>
-        </w:rPr>
-        <w:t xml:space="preserve">Near-optimal alternatives perform within a (near-optimal) tolerable deviation of the optimal objective function value and are of interest to managers and decision makers because near-optimal alternatives can address un-modelled objectives, preferences, limits, uncertainties, or issues that are not considered by an original optimization model or it's optimal solution. Mathematically, the region of near-optimal alternatives is defined by the original optimization model constraints as well as a constraint that limits alternatives to those with objective function values that are within a tolerable deviation of the optimal objective function value. </w:t>
-      </w:r>
-      <w:bookmarkStart w:id="0" w:name="_GoBack"/>
-      <w:r>
-        <w:rPr>
-          <w:rFonts w:ascii="Times New Roman" w:hAnsi="Times New Roman" w:cs="Times New Roman"/>
-          <w:sz w:val="24"/>
-          <w:szCs w:val="24"/>
-        </w:rPr>
-        <w:t xml:space="preserve">The code and tools within this repository allow users to </w:t>
-      </w:r>
-      <w:r>
-        <w:rPr>
-          <w:rFonts w:ascii="Times New Roman" w:hAnsi="Times New Roman" w:cs="Times New Roman"/>
-          <w:sz w:val="24"/>
-          <w:szCs w:val="24"/>
-        </w:rPr>
-        <w:t xml:space="preserve">generate and </w:t>
-      </w:r>
-      <w:r>
-        <w:rPr>
-          <w:rFonts w:ascii="Times New Roman" w:hAnsi="Times New Roman" w:cs="Times New Roman"/>
-          <w:sz w:val="24"/>
-          <w:szCs w:val="24"/>
-        </w:rPr>
-        <w:t>visualize</w:t>
-      </w:r>
-      <w:r>
-        <w:rPr>
-          <w:rFonts w:ascii="Times New Roman" w:hAnsi="Times New Roman" w:cs="Times New Roman"/>
-          <w:sz w:val="24"/>
-          <w:szCs w:val="24"/>
-        </w:rPr>
-        <w:t xml:space="preserve"> the structure and </w:t>
-      </w:r>
-      <w:r>
-        <w:rPr>
-          <w:rFonts w:ascii="Times New Roman" w:hAnsi="Times New Roman" w:cs="Times New Roman"/>
-          <w:sz w:val="24"/>
-          <w:szCs w:val="24"/>
-        </w:rPr>
-        <w:t xml:space="preserve">full </w:t>
-      </w:r>
-      <w:r>
-        <w:rPr>
-          <w:rFonts w:ascii="Times New Roman" w:hAnsi="Times New Roman" w:cs="Times New Roman"/>
-          <w:sz w:val="24"/>
-          <w:szCs w:val="24"/>
-        </w:rPr>
-        <w:t xml:space="preserve">extent of the near-optimal region to an optimization problem. </w:t>
-      </w:r>
-      <w:r>
-        <w:rPr>
-          <w:rFonts w:ascii="Times New Roman" w:hAnsi="Times New Roman" w:cs="Times New Roman"/>
-          <w:sz w:val="24"/>
-          <w:szCs w:val="24"/>
-        </w:rPr>
-        <w:t xml:space="preserve">The tools also allow users to </w:t>
-      </w:r>
-      <w:r>
-        <w:rPr>
-          <w:rFonts w:ascii="Times New Roman" w:hAnsi="Times New Roman" w:cs="Times New Roman"/>
-          <w:sz w:val="24"/>
-          <w:szCs w:val="24"/>
-        </w:rPr>
-        <w:t>explor</w:t>
-      </w:r>
-      <w:r>
-        <w:rPr>
-          <w:rFonts w:ascii="Times New Roman" w:hAnsi="Times New Roman" w:cs="Times New Roman"/>
-          <w:sz w:val="24"/>
-          <w:szCs w:val="24"/>
-        </w:rPr>
-        <w:t>e</w:t>
-      </w:r>
-      <w:r>
-        <w:rPr>
-          <w:rFonts w:ascii="Times New Roman" w:hAnsi="Times New Roman" w:cs="Times New Roman"/>
-          <w:sz w:val="24"/>
-          <w:szCs w:val="24"/>
-        </w:rPr>
-        <w:t xml:space="preserve"> features </w:t>
-      </w:r>
-      <w:r>
-        <w:rPr>
-          <w:rFonts w:ascii="Times New Roman" w:hAnsi="Times New Roman" w:cs="Times New Roman"/>
-          <w:sz w:val="24"/>
-          <w:szCs w:val="24"/>
-        </w:rPr>
-        <w:t xml:space="preserve">of most interest, </w:t>
-      </w:r>
-      <w:r>
-        <w:rPr>
-          <w:rFonts w:ascii="Times New Roman" w:hAnsi="Times New Roman" w:cs="Times New Roman"/>
-          <w:sz w:val="24"/>
-          <w:szCs w:val="24"/>
-        </w:rPr>
-        <w:t>streamline the process to elicit un-modelled issues</w:t>
-      </w:r>
-      <w:r>
-        <w:rPr>
-          <w:rFonts w:ascii="Times New Roman" w:hAnsi="Times New Roman" w:cs="Times New Roman"/>
-          <w:sz w:val="24"/>
-          <w:szCs w:val="24"/>
-        </w:rPr>
-        <w:t>,</w:t>
-      </w:r>
-      <w:r>
-        <w:rPr>
-          <w:rFonts w:ascii="Times New Roman" w:hAnsi="Times New Roman" w:cs="Times New Roman"/>
-          <w:sz w:val="24"/>
-          <w:szCs w:val="24"/>
-        </w:rPr>
-        <w:t xml:space="preserve"> and update the model formulation with new information.</w:t>
-      </w:r>
-      <w:r>
-        <w:rPr>
-          <w:rFonts w:ascii="Times New Roman" w:hAnsi="Times New Roman" w:cs="Times New Roman"/>
-          <w:sz w:val="24"/>
-          <w:szCs w:val="24"/>
-        </w:rPr>
-        <w:t xml:space="preserve"> The tools and their use are described here for generating, </w:t>
-      </w:r>
-      <w:r>
-        <w:rPr>
-          <w:rFonts w:ascii="Times New Roman" w:hAnsi="Times New Roman" w:cs="Times New Roman"/>
-          <w:sz w:val="24"/>
-          <w:szCs w:val="24"/>
-        </w:rPr>
-        <w:t>visualizing</w:t>
-      </w:r>
-      <w:r>
-        <w:rPr>
-          <w:rFonts w:ascii="Times New Roman" w:hAnsi="Times New Roman" w:cs="Times New Roman"/>
-          <w:sz w:val="24"/>
-          <w:szCs w:val="24"/>
-        </w:rPr>
-        <w:t>, and interactively exploring near-optimal alternatives to an optimization problems, but the tools are general and can be used for any high-dimensional, closed, bounded region that can be defined by a system of constraints. The parallel coordinate plotting and several interaction tools can also be used for any high-dimensional data set.</w:t>
-      </w:r>
-      <w:bookmarkEnd w:id="0"/>
-      <w:r>
-        <w:rPr>
-          <w:rFonts w:ascii="Times New Roman" w:hAnsi="Times New Roman" w:cs="Times New Roman"/>
-          <w:sz w:val="24"/>
-          <w:szCs w:val="24"/>
-        </w:rPr>
-        <w:t xml:space="preserve">   </w:t>
-      </w:r>
-    </w:p>
-    <w:p>
-      <w:pPr>
-        <w:spacing w:after="0"/>
-        <w:rPr>
-          <w:rFonts w:ascii="Times New Roman" w:hAnsi="Times New Roman" w:cs="Times New Roman"/>
-          <w:sz w:val="24"/>
-          <w:szCs w:val="24"/>
-        </w:rPr>
-      </w:pPr>
-    </w:p>
-    <w:p>
-      <w:pPr>
-        <w:spacing w:after="0"/>
-        <w:rPr>
-          <w:rFonts w:ascii="Times New Roman" w:hAnsi="Times New Roman" w:cs="Times New Roman"/>
-          <w:sz w:val="24"/>
-          <w:szCs w:val="24"/>
-        </w:rPr>
-      </w:pPr>
-      <w:r>
-        <w:rPr>
-          <w:rFonts w:ascii="Times New Roman" w:hAnsi="Times New Roman" w:cs="Times New Roman"/>
-          <w:sz w:val="24"/>
-          <w:szCs w:val="24"/>
-        </w:rPr>
-        <w:t>==============================</w:t>
-      </w:r>
-    </w:p>
-    <w:p>
-      <w:pPr>
-        <w:spacing w:after="0"/>
-        <w:rPr>
-          <w:rFonts w:ascii="Times New Roman" w:hAnsi="Times New Roman" w:cs="Times New Roman"/>
-          <w:sz w:val="24"/>
-          <w:szCs w:val="24"/>
-        </w:rPr>
-      </w:pPr>
-      <w:r>
-        <w:rPr>
-          <w:rFonts w:ascii="Times New Roman" w:hAnsi="Times New Roman" w:cs="Times New Roman"/>
-          <w:sz w:val="24"/>
-          <w:szCs w:val="24"/>
-        </w:rPr>
-        <w:t>1) DOCUMMENTATION (Paper and Scripts)</w:t>
-      </w:r>
-    </w:p>
-    <w:p>
-      <w:pPr>
-        <w:spacing w:after="0"/>
-        <w:rPr>
-          <w:rFonts w:ascii="Times New Roman" w:hAnsi="Times New Roman" w:cs="Times New Roman"/>
-          <w:sz w:val="24"/>
-          <w:szCs w:val="24"/>
-        </w:rPr>
-      </w:pPr>
-    </w:p>
-    <w:p>
-      <w:pPr>
-        <w:spacing w:after="0"/>
-        <w:rPr>
-          <w:rFonts w:ascii="Times New Roman" w:hAnsi="Times New Roman" w:cs="Times New Roman"/>
-          <w:sz w:val="24"/>
-          <w:szCs w:val="24"/>
-        </w:rPr>
-      </w:pPr>
-      <w:r>
-        <w:rPr>
-          <w:rFonts w:ascii="Times New Roman" w:hAnsi="Times New Roman" w:cs="Times New Roman"/>
-          <w:sz w:val="24"/>
-          <w:szCs w:val="24"/>
-        </w:rPr>
-        <w:t>Includes the paper submitted to Water Resources Research (under review) that describes this work as well as peer-</w:t>
+        <w:t xml:space="preserve"> comments and author responses</w:t>
+      </w:r>
+      <w:r>
+        <w:rPr>
+          <w:rFonts w:ascii="Times New Roman" w:hAnsi="Times New Roman" w:cs="Times New Roman"/>
+          <w:sz w:val="24"/>
+          <w:szCs w:val="24"/>
+        </w:rPr>
+        <w:t xml:space="preserve"> to a first draft submitted in August, 2013</w:t>
+      </w:r>
+      <w:r>
+        <w:rPr>
+          <w:rFonts w:ascii="Times New Roman" w:hAnsi="Times New Roman" w:cs="Times New Roman"/>
+          <w:sz w:val="24"/>
+          <w:szCs w:val="24"/>
+        </w:rPr>
+        <w:t>. Also provides scripts and directions to generate each figure shown in the paper. These scripts make use of each of the tools described in sections 2) to 4). To generate each figure in the manuscript:</w:t>
+      </w:r>
+    </w:p>
+    <w:p>
+      <w:pPr>
+        <w:spacing w:after="0"/>
+        <w:rPr>
+          <w:rFonts w:ascii="Times New Roman" w:hAnsi="Times New Roman" w:cs="Times New Roman"/>
+          <w:sz w:val="24"/>
+          <w:szCs w:val="24"/>
+        </w:rPr>
+      </w:pPr>
+    </w:p>
+    <w:p>
+      <w:pPr>
+        <w:spacing w:after="0"/>
+        <w:rPr>
+          <w:rFonts w:ascii="Times New Roman" w:hAnsi="Times New Roman" w:cs="Times New Roman"/>
+          <w:sz w:val="24"/>
+          <w:szCs w:val="24"/>
+        </w:rPr>
+      </w:pPr>
+      <w:r>
+        <w:rPr>
+          <w:rFonts w:ascii="Times New Roman" w:hAnsi="Times New Roman" w:cs="Times New Roman"/>
+          <w:sz w:val="24"/>
+          <w:szCs w:val="24"/>
+        </w:rPr>
+        <w:t xml:space="preserve">    a. Download all the files in the folder 1-Documentation\</w:t>
       </w:r>
       <w:proofErr w:type="spellStart"/>
       <w:r>
@@ -346,7 +320,7 @@
           <w:sz w:val="24"/>
           <w:szCs w:val="24"/>
         </w:rPr>
-        <w:t>reviewer</w:t>
+        <w:t>ScriptsForPaper</w:t>
       </w:r>
       <w:proofErr w:type="spellEnd"/>
       <w:r>
@@ -355,36 +329,26 @@
           <w:sz w:val="24"/>
           <w:szCs w:val="24"/>
         </w:rPr>
-        <w:t xml:space="preserve"> comments and author responses. Also provides scripts and directions to generate each figure shown in the paper. These scripts make use of each of the tools described in sections 2) to 4). To generate each figure in the manuscript:</w:t>
-      </w:r>
-    </w:p>
-    <w:p>
-      <w:pPr>
-        <w:spacing w:after="0"/>
-        <w:rPr>
-          <w:rFonts w:ascii="Times New Roman" w:hAnsi="Times New Roman" w:cs="Times New Roman"/>
-          <w:sz w:val="24"/>
-          <w:szCs w:val="24"/>
-        </w:rPr>
-      </w:pPr>
-    </w:p>
-    <w:p>
-      <w:pPr>
-        <w:spacing w:after="0"/>
-        <w:ind w:left="450" w:hanging="450"/>
-        <w:rPr>
-          <w:rFonts w:ascii="Times New Roman" w:hAnsi="Times New Roman" w:cs="Times New Roman"/>
-          <w:sz w:val="24"/>
-          <w:szCs w:val="24"/>
-        </w:rPr>
-      </w:pPr>
-      <w:r>
-        <w:rPr>
-          <w:rFonts w:ascii="Times New Roman" w:hAnsi="Times New Roman" w:cs="Times New Roman"/>
-          <w:sz w:val="24"/>
-          <w:szCs w:val="24"/>
-        </w:rPr>
-        <w:t xml:space="preserve">    a. Download all the files in the folder 1-Documentation\</w:t>
+        <w:t xml:space="preserve"> as well as the folders 2-GenerateAlternatives, 3-InteractiveParallelPlot, and 4-EchoReservoirApplication folders to a single folder on your local machine.</w:t>
+      </w:r>
+    </w:p>
+    <w:p>
+      <w:pPr>
+        <w:spacing w:after="0"/>
+        <w:rPr>
+          <w:rFonts w:ascii="Times New Roman" w:hAnsi="Times New Roman" w:cs="Times New Roman"/>
+          <w:sz w:val="24"/>
+          <w:szCs w:val="24"/>
+        </w:rPr>
+      </w:pPr>
+      <w:r>
+        <w:rPr>
+          <w:rFonts w:ascii="Times New Roman" w:hAnsi="Times New Roman" w:cs="Times New Roman"/>
+          <w:sz w:val="24"/>
+          <w:szCs w:val="24"/>
+        </w:rPr>
+        <w:lastRenderedPageBreak/>
+        <w:t xml:space="preserve">    b. In </w:t>
       </w:r>
       <w:proofErr w:type="spellStart"/>
       <w:r>
@@ -393,7 +357,7 @@
           <w:sz w:val="24"/>
           <w:szCs w:val="24"/>
         </w:rPr>
-        <w:t>ScriptsForPaper</w:t>
+        <w:t>Matlab</w:t>
       </w:r>
       <w:proofErr w:type="spellEnd"/>
       <w:r>
@@ -402,26 +366,7 @@
           <w:sz w:val="24"/>
           <w:szCs w:val="24"/>
         </w:rPr>
-        <w:t xml:space="preserve"> as well as the folders 2-GenerateAlternatives, 3-InteractiveParallelPlot, and 4-EchoReservoirApplication folders to a single folder on your local machine.</w:t>
-      </w:r>
-    </w:p>
-    <w:p>
-      <w:pPr>
-        <w:spacing w:after="0"/>
-        <w:ind w:left="450" w:hanging="450"/>
-        <w:rPr>
-          <w:rFonts w:ascii="Times New Roman" w:hAnsi="Times New Roman" w:cs="Times New Roman"/>
-          <w:sz w:val="24"/>
-          <w:szCs w:val="24"/>
-        </w:rPr>
-      </w:pPr>
-      <w:r>
-        <w:rPr>
-          <w:rFonts w:ascii="Times New Roman" w:hAnsi="Times New Roman" w:cs="Times New Roman"/>
-          <w:sz w:val="24"/>
-          <w:szCs w:val="24"/>
-        </w:rPr>
-        <w:t xml:space="preserve">    b. In </w:t>
+        <w:t xml:space="preserve">, add the target folder where you downloaded the files to your </w:t>
       </w:r>
       <w:proofErr w:type="spellStart"/>
       <w:r>
@@ -439,7 +384,25 @@
           <w:sz w:val="24"/>
           <w:szCs w:val="24"/>
         </w:rPr>
-        <w:t xml:space="preserve">, add the target folder where you downloaded the files to your </w:t>
+        <w:t xml:space="preserve"> path</w:t>
+      </w:r>
+    </w:p>
+    <w:p>
+      <w:pPr>
+        <w:spacing w:after="0"/>
+        <w:rPr>
+          <w:rFonts w:ascii="Times New Roman" w:hAnsi="Times New Roman" w:cs="Times New Roman"/>
+          <w:sz w:val="24"/>
+          <w:szCs w:val="24"/>
+        </w:rPr>
+      </w:pPr>
+      <w:r>
+        <w:rPr>
+          <w:rFonts w:ascii="Times New Roman" w:hAnsi="Times New Roman" w:cs="Times New Roman"/>
+          <w:sz w:val="24"/>
+          <w:szCs w:val="24"/>
+        </w:rPr>
+        <w:t xml:space="preserve">    c. Set the </w:t>
       </w:r>
       <w:proofErr w:type="spellStart"/>
       <w:r>
@@ -457,50 +420,12 @@
           <w:sz w:val="24"/>
           <w:szCs w:val="24"/>
         </w:rPr>
-        <w:t xml:space="preserve"> path</w:t>
-      </w:r>
-    </w:p>
-    <w:p>
-      <w:pPr>
-        <w:spacing w:after="0"/>
-        <w:ind w:left="450" w:hanging="450"/>
-        <w:rPr>
-          <w:rFonts w:ascii="Times New Roman" w:hAnsi="Times New Roman" w:cs="Times New Roman"/>
-          <w:sz w:val="24"/>
-          <w:szCs w:val="24"/>
-        </w:rPr>
-      </w:pPr>
-      <w:r>
-        <w:rPr>
-          <w:rFonts w:ascii="Times New Roman" w:hAnsi="Times New Roman" w:cs="Times New Roman"/>
-          <w:sz w:val="24"/>
-          <w:szCs w:val="24"/>
-        </w:rPr>
-        <w:t xml:space="preserve">    c. Set the </w:t>
-      </w:r>
-      <w:proofErr w:type="spellStart"/>
-      <w:r>
-        <w:rPr>
-          <w:rFonts w:ascii="Times New Roman" w:hAnsi="Times New Roman" w:cs="Times New Roman"/>
-          <w:sz w:val="24"/>
-          <w:szCs w:val="24"/>
-        </w:rPr>
-        <w:t>Matlab</w:t>
-      </w:r>
-      <w:proofErr w:type="spellEnd"/>
-      <w:r>
-        <w:rPr>
-          <w:rFonts w:ascii="Times New Roman" w:hAnsi="Times New Roman" w:cs="Times New Roman"/>
-          <w:sz w:val="24"/>
-          <w:szCs w:val="24"/>
-        </w:rPr>
         <w:t xml:space="preserve"> directory to the same folder</w:t>
       </w:r>
     </w:p>
     <w:p>
       <w:pPr>
         <w:spacing w:after="0"/>
-        <w:ind w:left="450" w:hanging="450"/>
         <w:rPr>
           <w:rFonts w:ascii="Times New Roman" w:hAnsi="Times New Roman" w:cs="Times New Roman"/>
           <w:sz w:val="24"/>
@@ -586,7 +511,6 @@
     <w:p>
       <w:pPr>
         <w:spacing w:after="0"/>
-        <w:ind w:left="450" w:hanging="450"/>
         <w:rPr>
           <w:rFonts w:ascii="Times New Roman" w:hAnsi="Times New Roman" w:cs="Times New Roman"/>
           <w:sz w:val="24"/>
@@ -605,20 +529,45 @@
     <w:p>
       <w:pPr>
         <w:spacing w:after="0"/>
-        <w:ind w:left="450" w:hanging="450"/>
-        <w:rPr>
-          <w:rFonts w:ascii="Times New Roman" w:hAnsi="Times New Roman" w:cs="Times New Roman"/>
-          <w:sz w:val="24"/>
-          <w:szCs w:val="24"/>
-        </w:rPr>
-      </w:pPr>
-      <w:r>
-        <w:rPr>
-          <w:rFonts w:ascii="Times New Roman" w:hAnsi="Times New Roman" w:cs="Times New Roman"/>
-          <w:sz w:val="24"/>
-          <w:szCs w:val="24"/>
-        </w:rPr>
-        <w:t xml:space="preserve">    f. See the file Documentation-readme.txt for further instructions on how to interactively generate figures 4, 5, and 7 from Figure 3 and 6.</w:t>
+        <w:rPr>
+          <w:rFonts w:ascii="Times New Roman" w:hAnsi="Times New Roman" w:cs="Times New Roman"/>
+          <w:sz w:val="24"/>
+          <w:szCs w:val="24"/>
+        </w:rPr>
+      </w:pPr>
+      <w:r>
+        <w:rPr>
+          <w:rFonts w:ascii="Times New Roman" w:hAnsi="Times New Roman" w:cs="Times New Roman"/>
+          <w:sz w:val="24"/>
+          <w:szCs w:val="24"/>
+        </w:rPr>
+        <w:t xml:space="preserve">    f. See the file Documentation-readme.txt for further instructions on how to interactively generate figures 4, 5, </w:t>
+      </w:r>
+      <w:r>
+        <w:rPr>
+          <w:rFonts w:ascii="Times New Roman" w:hAnsi="Times New Roman" w:cs="Times New Roman"/>
+          <w:sz w:val="24"/>
+          <w:szCs w:val="24"/>
+        </w:rPr>
+        <w:t xml:space="preserve">6, </w:t>
+      </w:r>
+      <w:r>
+        <w:rPr>
+          <w:rFonts w:ascii="Times New Roman" w:hAnsi="Times New Roman" w:cs="Times New Roman"/>
+          <w:sz w:val="24"/>
+          <w:szCs w:val="24"/>
+        </w:rPr>
+        <w:t>and 7 from Figure 3</w:t>
+      </w:r>
+      <w:bookmarkStart w:id="0" w:name="_GoBack"/>
+      <w:bookmarkEnd w:id="0"/>
+      <w:r>
+        <w:rPr>
+          <w:rFonts w:ascii="Times New Roman" w:hAnsi="Times New Roman" w:cs="Times New Roman"/>
+          <w:sz w:val="24"/>
+          <w:szCs w:val="24"/>
+        </w:rPr>
+        <w:t>.</w:t>
       </w:r>
     </w:p>
     <w:p>
@@ -692,23 +641,38 @@
           <w:sz w:val="24"/>
           <w:szCs w:val="24"/>
         </w:rPr>
-        <w:t>Uses stratified Monte-Carlo Markov Chain sampling to identify a large number of alternatives that comprehensively span the near-optimal region through both the decision and objective spaces. To get started:</w:t>
-      </w:r>
-    </w:p>
-    <w:p>
-      <w:pPr>
-        <w:spacing w:after="0"/>
-        <w:rPr>
-          <w:rFonts w:ascii="Times New Roman" w:hAnsi="Times New Roman" w:cs="Times New Roman"/>
-          <w:sz w:val="24"/>
-          <w:szCs w:val="24"/>
-        </w:rPr>
-      </w:pPr>
-    </w:p>
-    <w:p>
-      <w:pPr>
-        <w:spacing w:after="0"/>
-        <w:ind w:left="450" w:hanging="450"/>
+        <w:t xml:space="preserve">Uses stratified Monte-Carlo Markov Chain </w:t>
+      </w:r>
+      <w:r>
+        <w:rPr>
+          <w:rFonts w:ascii="Times New Roman" w:hAnsi="Times New Roman" w:cs="Times New Roman"/>
+          <w:sz w:val="24"/>
+          <w:szCs w:val="24"/>
+        </w:rPr>
+        <w:t xml:space="preserve">Gibbs </w:t>
+      </w:r>
+      <w:r>
+        <w:rPr>
+          <w:rFonts w:ascii="Times New Roman" w:hAnsi="Times New Roman" w:cs="Times New Roman"/>
+          <w:sz w:val="24"/>
+          <w:szCs w:val="24"/>
+        </w:rPr>
+        <w:t>sampling to identify a large number of alternatives that comprehensively span the near-optimal region through both the decision and objective spaces. To get started:</w:t>
+      </w:r>
+    </w:p>
+    <w:p>
+      <w:pPr>
+        <w:spacing w:after="0"/>
+        <w:rPr>
+          <w:rFonts w:ascii="Times New Roman" w:hAnsi="Times New Roman" w:cs="Times New Roman"/>
+          <w:sz w:val="24"/>
+          <w:szCs w:val="24"/>
+        </w:rPr>
+      </w:pPr>
+    </w:p>
+    <w:p>
+      <w:pPr>
+        <w:spacing w:after="0"/>
         <w:rPr>
           <w:rFonts w:ascii="Times New Roman" w:hAnsi="Times New Roman" w:cs="Times New Roman"/>
           <w:sz w:val="24"/>
@@ -727,7 +691,6 @@
     <w:p>
       <w:pPr>
         <w:spacing w:after="0"/>
-        <w:ind w:left="450" w:hanging="450"/>
         <w:rPr>
           <w:rFonts w:ascii="Times New Roman" w:hAnsi="Times New Roman" w:cs="Times New Roman"/>
           <w:sz w:val="24"/>
@@ -764,7 +727,6 @@
     <w:p>
       <w:pPr>
         <w:spacing w:after="0"/>
-        <w:ind w:left="450" w:hanging="450"/>
         <w:rPr>
           <w:rFonts w:ascii="Times New Roman" w:hAnsi="Times New Roman" w:cs="Times New Roman"/>
           <w:sz w:val="24"/>
@@ -801,7 +763,6 @@
     <w:p>
       <w:pPr>
         <w:spacing w:after="0"/>
-        <w:ind w:left="450" w:hanging="450"/>
         <w:rPr>
           <w:rFonts w:ascii="Times New Roman" w:hAnsi="Times New Roman" w:cs="Times New Roman"/>
           <w:sz w:val="24"/>
@@ -820,7 +781,6 @@
     <w:p>
       <w:pPr>
         <w:spacing w:after="0"/>
-        <w:ind w:left="450" w:hanging="450"/>
         <w:rPr>
           <w:rFonts w:ascii="Times New Roman" w:hAnsi="Times New Roman" w:cs="Times New Roman"/>
           <w:sz w:val="24"/>
@@ -867,7 +827,6 @@
     <w:p>
       <w:pPr>
         <w:spacing w:after="0"/>
-        <w:ind w:left="450" w:hanging="450"/>
         <w:rPr>
           <w:rFonts w:ascii="Times New Roman" w:hAnsi="Times New Roman" w:cs="Times New Roman"/>
           <w:sz w:val="24"/>
@@ -886,7 +845,6 @@
     <w:p>
       <w:pPr>
         <w:spacing w:after="0"/>
-        <w:ind w:left="450" w:hanging="450"/>
         <w:rPr>
           <w:rFonts w:ascii="Times New Roman" w:hAnsi="Times New Roman" w:cs="Times New Roman"/>
           <w:sz w:val="24"/>
@@ -997,7 +955,6 @@
     <w:p>
       <w:pPr>
         <w:spacing w:after="0"/>
-        <w:ind w:left="720" w:hanging="270"/>
         <w:rPr>
           <w:rFonts w:ascii="Times New Roman" w:hAnsi="Times New Roman" w:cs="Times New Roman"/>
           <w:sz w:val="24"/>
@@ -1025,7 +982,6 @@
     <w:p>
       <w:pPr>
         <w:spacing w:after="0"/>
-        <w:ind w:left="720" w:hanging="270"/>
         <w:rPr>
           <w:rFonts w:ascii="Times New Roman" w:hAnsi="Times New Roman" w:cs="Times New Roman"/>
           <w:sz w:val="24"/>
@@ -1053,7 +1009,6 @@
     <w:p>
       <w:pPr>
         <w:spacing w:after="0"/>
-        <w:ind w:left="720" w:hanging="270"/>
         <w:rPr>
           <w:rFonts w:ascii="Times New Roman" w:hAnsi="Times New Roman" w:cs="Times New Roman"/>
           <w:sz w:val="24"/>
@@ -1081,7 +1036,6 @@
     <w:p>
       <w:pPr>
         <w:spacing w:after="0"/>
-        <w:ind w:left="720" w:hanging="270"/>
         <w:rPr>
           <w:rFonts w:ascii="Times New Roman" w:hAnsi="Times New Roman" w:cs="Times New Roman"/>
           <w:sz w:val="24"/>
@@ -1127,7 +1081,6 @@
     <w:p>
       <w:pPr>
         <w:spacing w:after="0"/>
-        <w:ind w:left="720" w:hanging="270"/>
         <w:rPr>
           <w:rFonts w:ascii="Times New Roman" w:hAnsi="Times New Roman" w:cs="Times New Roman"/>
           <w:sz w:val="24"/>
@@ -1195,6 +1148,7 @@
           <w:sz w:val="24"/>
           <w:szCs w:val="24"/>
         </w:rPr>
+        <w:lastRenderedPageBreak/>
         <w:t>To get started:</w:t>
       </w:r>
     </w:p>
@@ -1211,7 +1165,6 @@
     <w:p>
       <w:pPr>
         <w:spacing w:after="0"/>
-        <w:ind w:left="450" w:hanging="450"/>
         <w:rPr>
           <w:rFonts w:ascii="Times New Roman" w:hAnsi="Times New Roman" w:cs="Times New Roman"/>
           <w:sz w:val="24"/>
@@ -1230,7 +1183,6 @@
     <w:p>
       <w:pPr>
         <w:spacing w:after="0"/>
-        <w:ind w:left="450" w:hanging="450"/>
         <w:rPr>
           <w:rFonts w:ascii="Times New Roman" w:hAnsi="Times New Roman" w:cs="Times New Roman"/>
           <w:sz w:val="24"/>
@@ -1285,20 +1237,18 @@
     <w:p>
       <w:pPr>
         <w:spacing w:after="0"/>
-        <w:ind w:left="450" w:hanging="450"/>
-        <w:rPr>
-          <w:rFonts w:ascii="Times New Roman" w:hAnsi="Times New Roman" w:cs="Times New Roman"/>
-          <w:sz w:val="24"/>
-          <w:szCs w:val="24"/>
-        </w:rPr>
-      </w:pPr>
-      <w:r>
-        <w:rPr>
-          <w:rFonts w:ascii="Times New Roman" w:hAnsi="Times New Roman" w:cs="Times New Roman"/>
-          <w:sz w:val="24"/>
-          <w:szCs w:val="24"/>
-        </w:rPr>
-        <w:lastRenderedPageBreak/>
+        <w:rPr>
+          <w:rFonts w:ascii="Times New Roman" w:hAnsi="Times New Roman" w:cs="Times New Roman"/>
+          <w:sz w:val="24"/>
+          <w:szCs w:val="24"/>
+        </w:rPr>
+      </w:pPr>
+      <w:r>
+        <w:rPr>
+          <w:rFonts w:ascii="Times New Roman" w:hAnsi="Times New Roman" w:cs="Times New Roman"/>
+          <w:sz w:val="24"/>
+          <w:szCs w:val="24"/>
+        </w:rPr>
         <w:t xml:space="preserve">    c. At the </w:t>
       </w:r>
       <w:proofErr w:type="spellStart"/>
@@ -1323,18 +1273,16 @@
     <w:p>
       <w:pPr>
         <w:spacing w:after="0"/>
-        <w:ind w:left="450" w:hanging="450"/>
-        <w:rPr>
-          <w:rFonts w:ascii="Times New Roman" w:hAnsi="Times New Roman" w:cs="Times New Roman"/>
-          <w:sz w:val="24"/>
-          <w:szCs w:val="24"/>
-        </w:rPr>
-      </w:pPr>
-    </w:p>
-    <w:p>
-      <w:pPr>
-        <w:spacing w:after="0"/>
-        <w:ind w:left="450" w:hanging="450"/>
+        <w:rPr>
+          <w:rFonts w:ascii="Times New Roman" w:hAnsi="Times New Roman" w:cs="Times New Roman"/>
+          <w:sz w:val="24"/>
+          <w:szCs w:val="24"/>
+        </w:rPr>
+      </w:pPr>
+    </w:p>
+    <w:p>
+      <w:pPr>
+        <w:spacing w:after="0"/>
         <w:rPr>
           <w:rFonts w:ascii="Times New Roman" w:hAnsi="Times New Roman" w:cs="Times New Roman"/>
           <w:sz w:val="24"/>
@@ -1372,18 +1320,16 @@
     <w:p>
       <w:pPr>
         <w:spacing w:after="0"/>
-        <w:ind w:left="450" w:hanging="450"/>
-        <w:rPr>
-          <w:rFonts w:ascii="Times New Roman" w:hAnsi="Times New Roman" w:cs="Times New Roman"/>
-          <w:sz w:val="24"/>
-          <w:szCs w:val="24"/>
-        </w:rPr>
-      </w:pPr>
-    </w:p>
-    <w:p>
-      <w:pPr>
-        <w:spacing w:after="0"/>
-        <w:ind w:left="450" w:hanging="450"/>
+        <w:rPr>
+          <w:rFonts w:ascii="Times New Roman" w:hAnsi="Times New Roman" w:cs="Times New Roman"/>
+          <w:sz w:val="24"/>
+          <w:szCs w:val="24"/>
+        </w:rPr>
+      </w:pPr>
+    </w:p>
+    <w:p>
+      <w:pPr>
+        <w:spacing w:after="0"/>
         <w:rPr>
           <w:rFonts w:ascii="Times New Roman" w:hAnsi="Times New Roman" w:cs="Times New Roman"/>
           <w:sz w:val="24"/>
@@ -1514,7 +1460,6 @@
     <w:p>
       <w:pPr>
         <w:spacing w:after="0"/>
-        <w:ind w:left="450" w:hanging="450"/>
         <w:rPr>
           <w:rFonts w:ascii="Times New Roman" w:hAnsi="Times New Roman" w:cs="Times New Roman"/>
           <w:sz w:val="24"/>
@@ -1533,7 +1478,6 @@
     <w:p>
       <w:pPr>
         <w:spacing w:after="0"/>
-        <w:ind w:left="450" w:hanging="450"/>
         <w:rPr>
           <w:rFonts w:ascii="Times New Roman" w:hAnsi="Times New Roman" w:cs="Times New Roman"/>
           <w:sz w:val="24"/>
@@ -1588,7 +1532,6 @@
     <w:p>
       <w:pPr>
         <w:spacing w:after="0"/>
-        <w:ind w:left="450" w:hanging="450"/>
         <w:rPr>
           <w:rFonts w:ascii="Times New Roman" w:hAnsi="Times New Roman" w:cs="Times New Roman"/>
           <w:sz w:val="24"/>
@@ -1625,7 +1568,6 @@
     <w:p>
       <w:pPr>
         <w:spacing w:after="0"/>
-        <w:ind w:left="450" w:hanging="450"/>
         <w:rPr>
           <w:rFonts w:ascii="Times New Roman" w:hAnsi="Times New Roman" w:cs="Times New Roman"/>
           <w:sz w:val="24"/>
@@ -1662,18 +1604,16 @@
     <w:p>
       <w:pPr>
         <w:spacing w:after="0"/>
-        <w:ind w:left="450" w:hanging="450"/>
-        <w:rPr>
-          <w:rFonts w:ascii="Times New Roman" w:hAnsi="Times New Roman" w:cs="Times New Roman"/>
-          <w:sz w:val="24"/>
-          <w:szCs w:val="24"/>
-        </w:rPr>
-      </w:pPr>
-    </w:p>
-    <w:p>
-      <w:pPr>
-        <w:spacing w:after="0"/>
-        <w:ind w:left="450" w:hanging="450"/>
+        <w:rPr>
+          <w:rFonts w:ascii="Times New Roman" w:hAnsi="Times New Roman" w:cs="Times New Roman"/>
+          <w:sz w:val="24"/>
+          <w:szCs w:val="24"/>
+        </w:rPr>
+      </w:pPr>
+    </w:p>
+    <w:p>
+      <w:pPr>
+        <w:spacing w:after="0"/>
         <w:rPr>
           <w:rFonts w:ascii="Times New Roman" w:hAnsi="Times New Roman" w:cs="Times New Roman"/>
           <w:sz w:val="24"/>
@@ -1721,18 +1661,16 @@
     <w:p>
       <w:pPr>
         <w:spacing w:after="0"/>
-        <w:ind w:left="450" w:hanging="450"/>
-        <w:rPr>
-          <w:rFonts w:ascii="Times New Roman" w:hAnsi="Times New Roman" w:cs="Times New Roman"/>
-          <w:sz w:val="24"/>
-          <w:szCs w:val="24"/>
-        </w:rPr>
-      </w:pPr>
-    </w:p>
-    <w:p>
-      <w:pPr>
-        <w:spacing w:after="0"/>
-        <w:ind w:left="450" w:hanging="450"/>
+        <w:rPr>
+          <w:rFonts w:ascii="Times New Roman" w:hAnsi="Times New Roman" w:cs="Times New Roman"/>
+          <w:sz w:val="24"/>
+          <w:szCs w:val="24"/>
+        </w:rPr>
+      </w:pPr>
+    </w:p>
+    <w:p>
+      <w:pPr>
+        <w:spacing w:after="0"/>
         <w:rPr>
           <w:rFonts w:ascii="Times New Roman" w:hAnsi="Times New Roman" w:cs="Times New Roman"/>
           <w:sz w:val="24"/>
@@ -1787,7 +1725,6 @@
     <w:p>
       <w:pPr>
         <w:spacing w:after="0"/>
-        <w:ind w:left="450" w:hanging="450"/>
         <w:rPr>
           <w:rFonts w:ascii="Times New Roman" w:hAnsi="Times New Roman" w:cs="Times New Roman"/>
           <w:sz w:val="24"/>
@@ -1874,7 +1811,16 @@
           <w:sz w:val="24"/>
           <w:szCs w:val="24"/>
         </w:rPr>
-        <w:t>Illustrates use of the tools for a mixed-integer program to identify the cost-effective combination of new water supply and conservation strategies to balance water supplies and demands in Amman, Jordan through 2020. Includes all the data and model files and scripts to move data from the models to the near-optimal tools and to run the model from within the Interactive Parallel Coordinate Plotting tool.</w:t>
+        <w:t xml:space="preserve">Illustrates use of the tools for a mixed-integer program to identify the cost-effective combination of new water supply and conservation strategies to balance water supplies and demands in </w:t>
+      </w:r>
+      <w:r>
+        <w:rPr>
+          <w:rFonts w:ascii="Times New Roman" w:hAnsi="Times New Roman" w:cs="Times New Roman"/>
+          <w:sz w:val="24"/>
+          <w:szCs w:val="24"/>
+        </w:rPr>
+        <w:lastRenderedPageBreak/>
+        <w:t>Amman, Jordan through 2020. Includes all the data and model files and scripts to move data from the models to the near-optimal tools and to run the model from within the Interactive Parallel Coordinate Plotting tool.</w:t>
       </w:r>
     </w:p>
     <w:p>
@@ -1918,7 +1864,6 @@
     <w:p>
       <w:pPr>
         <w:spacing w:after="0"/>
-        <w:ind w:left="540" w:hanging="540"/>
         <w:rPr>
           <w:rFonts w:ascii="Times New Roman" w:hAnsi="Times New Roman" w:cs="Times New Roman"/>
           <w:sz w:val="24"/>
@@ -1937,7 +1882,6 @@
     <w:p>
       <w:pPr>
         <w:spacing w:after="0"/>
-        <w:ind w:left="540" w:hanging="540"/>
         <w:rPr>
           <w:rFonts w:ascii="Times New Roman" w:hAnsi="Times New Roman" w:cs="Times New Roman"/>
           <w:sz w:val="24"/>
@@ -1992,7 +1936,6 @@
     <w:p>
       <w:pPr>
         <w:spacing w:after="0"/>
-        <w:ind w:left="540" w:hanging="540"/>
         <w:rPr>
           <w:rFonts w:ascii="Times New Roman" w:hAnsi="Times New Roman" w:cs="Times New Roman"/>
           <w:sz w:val="24"/>
@@ -2029,7 +1972,6 @@
     <w:p>
       <w:pPr>
         <w:spacing w:after="0"/>
-        <w:ind w:left="540" w:hanging="540"/>
         <w:rPr>
           <w:rFonts w:ascii="Times New Roman" w:hAnsi="Times New Roman" w:cs="Times New Roman"/>
           <w:sz w:val="24"/>
@@ -2066,18 +2008,16 @@
     <w:p>
       <w:pPr>
         <w:spacing w:after="0"/>
-        <w:ind w:left="540" w:hanging="540"/>
-        <w:rPr>
-          <w:rFonts w:ascii="Times New Roman" w:hAnsi="Times New Roman" w:cs="Times New Roman"/>
-          <w:sz w:val="24"/>
-          <w:szCs w:val="24"/>
-        </w:rPr>
-      </w:pPr>
-    </w:p>
-    <w:p>
-      <w:pPr>
-        <w:spacing w:after="0"/>
-        <w:ind w:left="540" w:hanging="540"/>
+        <w:rPr>
+          <w:rFonts w:ascii="Times New Roman" w:hAnsi="Times New Roman" w:cs="Times New Roman"/>
+          <w:sz w:val="24"/>
+          <w:szCs w:val="24"/>
+        </w:rPr>
+      </w:pPr>
+    </w:p>
+    <w:p>
+      <w:pPr>
+        <w:spacing w:after="0"/>
         <w:rPr>
           <w:rFonts w:ascii="Times New Roman" w:hAnsi="Times New Roman" w:cs="Times New Roman"/>
           <w:sz w:val="24"/>
@@ -2135,18 +2075,16 @@
     <w:p>
       <w:pPr>
         <w:spacing w:after="0"/>
-        <w:ind w:left="540" w:hanging="540"/>
-        <w:rPr>
-          <w:rFonts w:ascii="Times New Roman" w:hAnsi="Times New Roman" w:cs="Times New Roman"/>
-          <w:sz w:val="24"/>
-          <w:szCs w:val="24"/>
-        </w:rPr>
-      </w:pPr>
-    </w:p>
-    <w:p>
-      <w:pPr>
-        <w:spacing w:after="0"/>
-        <w:ind w:left="540" w:hanging="540"/>
+        <w:rPr>
+          <w:rFonts w:ascii="Times New Roman" w:hAnsi="Times New Roman" w:cs="Times New Roman"/>
+          <w:sz w:val="24"/>
+          <w:szCs w:val="24"/>
+        </w:rPr>
+      </w:pPr>
+    </w:p>
+    <w:p>
+      <w:pPr>
+        <w:spacing w:after="0"/>
         <w:rPr>
           <w:rFonts w:ascii="Times New Roman" w:hAnsi="Times New Roman" w:cs="Times New Roman"/>
           <w:sz w:val="24"/>
@@ -2201,7 +2139,6 @@
     <w:p>
       <w:pPr>
         <w:spacing w:after="0"/>
-        <w:ind w:left="540" w:hanging="540"/>
         <w:rPr>
           <w:rFonts w:ascii="Times New Roman" w:hAnsi="Times New Roman" w:cs="Times New Roman"/>
           <w:sz w:val="24"/>
@@ -2492,6 +2429,7 @@
           <w:sz w:val="24"/>
           <w:szCs w:val="24"/>
         </w:rPr>
+        <w:lastRenderedPageBreak/>
         <w:t xml:space="preserve">    David E. Rosenberg</w:t>
       </w:r>
     </w:p>

</xml_diff>

<commit_message>
Example for own model
</commit_message>
<xml_diff>
--- a/BlendedNearOptimalToolsOverview.docx
+++ b/BlendedNearOptimalToolsOverview.docx
@@ -523,7 +523,23 @@
           <w:sz w:val="24"/>
           <w:szCs w:val="24"/>
         </w:rPr>
-        <w:t xml:space="preserve">    e. The script will generate Figures 1, 2, 3, and 6 in the submitted manuscript.</w:t>
+        <w:t xml:space="preserve">    e. The script will generate Figures 1, 2, 3, and </w:t>
+      </w:r>
+      <w:r>
+        <w:rPr>
+          <w:rFonts w:ascii="Times New Roman" w:hAnsi="Times New Roman" w:cs="Times New Roman"/>
+          <w:sz w:val="24"/>
+          <w:szCs w:val="24"/>
+        </w:rPr>
+        <w:t>5</w:t>
+      </w:r>
+      <w:r>
+        <w:rPr>
+          <w:rFonts w:ascii="Times New Roman" w:hAnsi="Times New Roman" w:cs="Times New Roman"/>
+          <w:sz w:val="24"/>
+          <w:szCs w:val="24"/>
+        </w:rPr>
+        <w:t xml:space="preserve"> in the submitted manuscript.</w:t>
       </w:r>
     </w:p>
     <w:p>
@@ -557,18 +573,38 @@
           <w:sz w:val="24"/>
           <w:szCs w:val="24"/>
         </w:rPr>
-        <w:t>and 7 from Figure 3</w:t>
+        <w:t>and 7 from Figure 3.</w:t>
+      </w:r>
+    </w:p>
+    <w:p>
+      <w:pPr>
+        <w:spacing w:after="0"/>
+        <w:rPr>
+          <w:rFonts w:ascii="Times New Roman" w:hAnsi="Times New Roman" w:cs="Times New Roman"/>
+          <w:sz w:val="24"/>
+          <w:szCs w:val="24"/>
+        </w:rPr>
+      </w:pPr>
+    </w:p>
+    <w:p>
+      <w:pPr>
+        <w:spacing w:after="0"/>
+        <w:rPr>
+          <w:rFonts w:ascii="Times New Roman" w:hAnsi="Times New Roman" w:cs="Times New Roman"/>
+          <w:sz w:val="24"/>
+          <w:szCs w:val="24"/>
+        </w:rPr>
+      </w:pPr>
+      <w:r>
+        <w:rPr>
+          <w:rFonts w:ascii="Times New Roman" w:hAnsi="Times New Roman" w:cs="Times New Roman"/>
+          <w:sz w:val="24"/>
+          <w:szCs w:val="24"/>
+        </w:rPr>
+        <w:t>Also provides directions and an example to load your own model data into the near-optimal tools.</w:t>
       </w:r>
       <w:bookmarkStart w:id="0" w:name="_GoBack"/>
       <w:bookmarkEnd w:id="0"/>
-      <w:r>
-        <w:rPr>
-          <w:rFonts w:ascii="Times New Roman" w:hAnsi="Times New Roman" w:cs="Times New Roman"/>
-          <w:sz w:val="24"/>
-          <w:szCs w:val="24"/>
-        </w:rPr>
-        <w:t>.</w:t>
-      </w:r>
     </w:p>
     <w:p>
       <w:pPr>
@@ -1048,6 +1084,7 @@
           <w:sz w:val="24"/>
           <w:szCs w:val="24"/>
         </w:rPr>
+        <w:lastRenderedPageBreak/>
         <w:t>-</w:t>
       </w:r>
       <w:r>
@@ -1148,7 +1185,6 @@
           <w:sz w:val="24"/>
           <w:szCs w:val="24"/>
         </w:rPr>
-        <w:lastRenderedPageBreak/>
         <w:t>To get started:</w:t>
       </w:r>
     </w:p>
@@ -1811,16 +1847,7 @@
           <w:sz w:val="24"/>
           <w:szCs w:val="24"/>
         </w:rPr>
-        <w:t xml:space="preserve">Illustrates use of the tools for a mixed-integer program to identify the cost-effective combination of new water supply and conservation strategies to balance water supplies and demands in </w:t>
-      </w:r>
-      <w:r>
-        <w:rPr>
-          <w:rFonts w:ascii="Times New Roman" w:hAnsi="Times New Roman" w:cs="Times New Roman"/>
-          <w:sz w:val="24"/>
-          <w:szCs w:val="24"/>
-        </w:rPr>
-        <w:lastRenderedPageBreak/>
-        <w:t>Amman, Jordan through 2020. Includes all the data and model files and scripts to move data from the models to the near-optimal tools and to run the model from within the Interactive Parallel Coordinate Plotting tool.</w:t>
+        <w:t>Illustrates use of the tools for a mixed-integer program to identify the cost-effective combination of new water supply and conservation strategies to balance water supplies and demands in Amman, Jordan through 2020. Includes all the data and model files and scripts to move data from the models to the near-optimal tools and to run the model from within the Interactive Parallel Coordinate Plotting tool.</w:t>
       </w:r>
     </w:p>
     <w:p>
@@ -2383,6 +2410,7 @@
           <w:sz w:val="24"/>
           <w:szCs w:val="24"/>
         </w:rPr>
+        <w:lastRenderedPageBreak/>
         <w:t>===================</w:t>
       </w:r>
     </w:p>
@@ -2429,7 +2457,6 @@
           <w:sz w:val="24"/>
           <w:szCs w:val="24"/>
         </w:rPr>
-        <w:lastRenderedPageBreak/>
         <w:t xml:space="preserve">    David E. Rosenberg</w:t>
       </w:r>
     </w:p>

</xml_diff>

<commit_message>
Update for Feb 2015 resubmit
Major updates for February 2015 manuscript resubmission

- Recode generation to allow more complete optimization model
formulation using inequality, equality, lower-bound, and upper-bound
constraints (structure with fields)
- Recode parallel coordinate plotting tool to allow generation as above
- Expand stratgibbs.m to allow user to define Monte Carlo Markov chain
method used
- Include cprnd.m for gibbs and hit-and-run Monte Carlo Markov chain
methods
- Expand stratgibbs.m to allow user to specify length of Monte Carlo
Markov chain to use in sampling the interior of the polytope
- Add workshop directions
- Add vr.m to allow to generate figure 1
</commit_message>
<xml_diff>
--- a/BlendedNearOptimalToolsOverview.docx
+++ b/BlendedNearOptimalToolsOverview.docx
@@ -265,15 +265,15 @@
           <w:sz w:val="24"/>
           <w:szCs w:val="24"/>
         </w:rPr>
-        <w:t>December</w:t>
-      </w:r>
-      <w:r>
-        <w:rPr>
-          <w:rFonts w:ascii="Times New Roman" w:hAnsi="Times New Roman" w:cs="Times New Roman"/>
-          <w:sz w:val="24"/>
-          <w:szCs w:val="24"/>
-        </w:rPr>
-        <w:t xml:space="preserve"> 2014 </w:t>
+        <w:t>February 2015</w:t>
+      </w:r>
+      <w:r>
+        <w:rPr>
+          <w:rFonts w:ascii="Times New Roman" w:hAnsi="Times New Roman" w:cs="Times New Roman"/>
+          <w:sz w:val="24"/>
+          <w:szCs w:val="24"/>
+        </w:rPr>
+        <w:t xml:space="preserve"> </w:t>
       </w:r>
       <w:r>
         <w:rPr>
@@ -315,7 +315,7 @@
           <w:sz w:val="24"/>
           <w:szCs w:val="24"/>
         </w:rPr>
-        <w:t>first</w:t>
+        <w:t>earlier</w:t>
       </w:r>
       <w:r>
         <w:rPr>
@@ -325,40 +325,6 @@
         </w:rPr>
         <w:t xml:space="preserve"> </w:t>
       </w:r>
-      <w:proofErr w:type="gramStart"/>
-      <w:r>
-        <w:rPr>
-          <w:rFonts w:ascii="Times New Roman" w:hAnsi="Times New Roman" w:cs="Times New Roman"/>
-          <w:sz w:val="24"/>
-          <w:szCs w:val="24"/>
-        </w:rPr>
-        <w:t xml:space="preserve">and </w:t>
-      </w:r>
-      <w:r>
-        <w:rPr>
-          <w:rFonts w:ascii="Times New Roman" w:hAnsi="Times New Roman" w:cs="Times New Roman"/>
-          <w:sz w:val="24"/>
-          <w:szCs w:val="24"/>
-        </w:rPr>
-        <w:t xml:space="preserve"> </w:t>
-      </w:r>
-      <w:r>
-        <w:rPr>
-          <w:rFonts w:ascii="Times New Roman" w:hAnsi="Times New Roman" w:cs="Times New Roman"/>
-          <w:sz w:val="24"/>
-          <w:szCs w:val="24"/>
-        </w:rPr>
-        <w:t>second</w:t>
-      </w:r>
-      <w:proofErr w:type="gramEnd"/>
-      <w:r>
-        <w:rPr>
-          <w:rFonts w:ascii="Times New Roman" w:hAnsi="Times New Roman" w:cs="Times New Roman"/>
-          <w:sz w:val="24"/>
-          <w:szCs w:val="24"/>
-        </w:rPr>
-        <w:t xml:space="preserve"> </w:t>
-      </w:r>
       <w:r>
         <w:rPr>
           <w:rFonts w:ascii="Times New Roman" w:hAnsi="Times New Roman" w:cs="Times New Roman"/>
@@ -389,7 +355,23 @@
           <w:sz w:val="24"/>
           <w:szCs w:val="24"/>
         </w:rPr>
-        <w:t xml:space="preserve"> and September 2014</w:t>
+        <w:t xml:space="preserve">, </w:t>
+      </w:r>
+      <w:r>
+        <w:rPr>
+          <w:rFonts w:ascii="Times New Roman" w:hAnsi="Times New Roman" w:cs="Times New Roman"/>
+          <w:sz w:val="24"/>
+          <w:szCs w:val="24"/>
+        </w:rPr>
+        <w:t>September 2014</w:t>
+      </w:r>
+      <w:r>
+        <w:rPr>
+          <w:rFonts w:ascii="Times New Roman" w:hAnsi="Times New Roman" w:cs="Times New Roman"/>
+          <w:sz w:val="24"/>
+          <w:szCs w:val="24"/>
+        </w:rPr>
+        <w:t>, and December 2014</w:t>
       </w:r>
       <w:r>
         <w:rPr>
@@ -413,19 +395,20 @@
     <w:p>
       <w:pPr>
         <w:spacing w:after="0"/>
-        <w:rPr>
-          <w:rFonts w:ascii="Times New Roman" w:hAnsi="Times New Roman" w:cs="Times New Roman"/>
-          <w:sz w:val="24"/>
-          <w:szCs w:val="24"/>
-        </w:rPr>
-      </w:pPr>
-      <w:r>
-        <w:rPr>
-          <w:rFonts w:ascii="Times New Roman" w:hAnsi="Times New Roman" w:cs="Times New Roman"/>
-          <w:sz w:val="24"/>
-          <w:szCs w:val="24"/>
-        </w:rPr>
-        <w:t xml:space="preserve">    a. Download all the files in the folder 1-Documentation\</w:t>
+        <w:ind w:left="810" w:hanging="540"/>
+        <w:rPr>
+          <w:rFonts w:ascii="Times New Roman" w:hAnsi="Times New Roman" w:cs="Times New Roman"/>
+          <w:sz w:val="24"/>
+          <w:szCs w:val="24"/>
+        </w:rPr>
+      </w:pPr>
+      <w:r>
+        <w:rPr>
+          <w:rFonts w:ascii="Times New Roman" w:hAnsi="Times New Roman" w:cs="Times New Roman"/>
+          <w:sz w:val="24"/>
+          <w:szCs w:val="24"/>
+        </w:rPr>
+        <w:t>a. Download all the files in the folder 1-Documentation\</w:t>
       </w:r>
       <w:proofErr w:type="spellStart"/>
       <w:r>
@@ -516,7 +499,163 @@
           <w:sz w:val="24"/>
           <w:szCs w:val="24"/>
         </w:rPr>
-        <w:t xml:space="preserve">    c. Set the </w:t>
+        <w:t xml:space="preserve">    c.</w:t>
+      </w:r>
+      <w:r>
+        <w:rPr>
+          <w:rFonts w:ascii="Times New Roman" w:hAnsi="Times New Roman" w:cs="Times New Roman"/>
+          <w:sz w:val="24"/>
+          <w:szCs w:val="24"/>
+        </w:rPr>
+        <w:t xml:space="preserve"> </w:t>
+      </w:r>
+      <w:r>
+        <w:rPr>
+          <w:rFonts w:ascii="Times New Roman" w:hAnsi="Times New Roman" w:cs="Times New Roman"/>
+          <w:sz w:val="24"/>
+          <w:szCs w:val="24"/>
+        </w:rPr>
+        <w:t>Install the General Algebraic Modeling System (GAMS)</w:t>
+      </w:r>
+      <w:r>
+        <w:rPr>
+          <w:rFonts w:ascii="Times New Roman" w:hAnsi="Times New Roman" w:cs="Times New Roman"/>
+          <w:sz w:val="24"/>
+          <w:szCs w:val="24"/>
+        </w:rPr>
+        <w:t xml:space="preserve"> version 24.3.3 or more recent</w:t>
+      </w:r>
+    </w:p>
+    <w:p>
+      <w:pPr>
+        <w:pStyle w:val="ListParagraph"/>
+        <w:numPr>
+          <w:ilvl w:val="0"/>
+          <w:numId w:val="2"/>
+        </w:numPr>
+        <w:spacing w:after="0"/>
+        <w:rPr>
+          <w:rFonts w:ascii="Times New Roman" w:hAnsi="Times New Roman" w:cs="Times New Roman"/>
+          <w:sz w:val="24"/>
+          <w:szCs w:val="24"/>
+        </w:rPr>
+      </w:pPr>
+      <w:r>
+        <w:rPr>
+          <w:rFonts w:ascii="Times New Roman" w:hAnsi="Times New Roman" w:cs="Times New Roman"/>
+          <w:sz w:val="24"/>
+          <w:szCs w:val="24"/>
+        </w:rPr>
+        <w:t xml:space="preserve">Download from </w:t>
+      </w:r>
+      <w:hyperlink r:id="rId5" w:history="1">
+        <w:r>
+          <w:rPr>
+            <w:rStyle w:val="Hyperlink"/>
+            <w:rFonts w:ascii="Times New Roman" w:hAnsi="Times New Roman" w:cs="Times New Roman"/>
+            <w:sz w:val="24"/>
+            <w:szCs w:val="24"/>
+          </w:rPr>
+          <w:t>www.gams.com</w:t>
+        </w:r>
+      </w:hyperlink>
+      <w:r>
+        <w:rPr>
+          <w:rFonts w:ascii="Times New Roman" w:hAnsi="Times New Roman" w:cs="Times New Roman"/>
+          <w:sz w:val="24"/>
+          <w:szCs w:val="24"/>
+        </w:rPr>
+        <w:t>.</w:t>
+      </w:r>
+    </w:p>
+    <w:p>
+      <w:pPr>
+        <w:pStyle w:val="ListParagraph"/>
+        <w:numPr>
+          <w:ilvl w:val="0"/>
+          <w:numId w:val="2"/>
+        </w:numPr>
+        <w:spacing w:after="0"/>
+        <w:rPr>
+          <w:rFonts w:ascii="Times New Roman" w:hAnsi="Times New Roman" w:cs="Times New Roman"/>
+          <w:sz w:val="24"/>
+          <w:szCs w:val="24"/>
+        </w:rPr>
+      </w:pPr>
+      <w:r>
+        <w:rPr>
+          <w:rFonts w:ascii="Times New Roman" w:hAnsi="Times New Roman" w:cs="Times New Roman"/>
+          <w:sz w:val="24"/>
+          <w:szCs w:val="24"/>
+        </w:rPr>
+        <w:t xml:space="preserve">In </w:t>
+      </w:r>
+      <w:proofErr w:type="spellStart"/>
+      <w:r>
+        <w:rPr>
+          <w:rFonts w:ascii="Times New Roman" w:hAnsi="Times New Roman" w:cs="Times New Roman"/>
+          <w:sz w:val="24"/>
+          <w:szCs w:val="24"/>
+        </w:rPr>
+        <w:t>Matlab</w:t>
+      </w:r>
+      <w:proofErr w:type="spellEnd"/>
+      <w:r>
+        <w:rPr>
+          <w:rFonts w:ascii="Times New Roman" w:hAnsi="Times New Roman" w:cs="Times New Roman"/>
+          <w:sz w:val="24"/>
+          <w:szCs w:val="24"/>
+        </w:rPr>
+        <w:t xml:space="preserve">, add the directory where you installed GAMS to the </w:t>
+      </w:r>
+      <w:proofErr w:type="spellStart"/>
+      <w:r>
+        <w:rPr>
+          <w:rFonts w:ascii="Times New Roman" w:hAnsi="Times New Roman" w:cs="Times New Roman"/>
+          <w:sz w:val="24"/>
+          <w:szCs w:val="24"/>
+        </w:rPr>
+        <w:t>Matlab</w:t>
+      </w:r>
+      <w:proofErr w:type="spellEnd"/>
+      <w:r>
+        <w:rPr>
+          <w:rFonts w:ascii="Times New Roman" w:hAnsi="Times New Roman" w:cs="Times New Roman"/>
+          <w:sz w:val="24"/>
+          <w:szCs w:val="24"/>
+        </w:rPr>
+        <w:t xml:space="preserve"> Path. On the Ribbon, select Home tab=&gt;Environment=&gt;Set Path. In the Set Path window, click the Add with subfolders… button and navigate to the directory where you installed GAMS.</w:t>
+      </w:r>
+      <w:r>
+        <w:rPr>
+          <w:rFonts w:ascii="Times New Roman" w:hAnsi="Times New Roman" w:cs="Times New Roman"/>
+          <w:sz w:val="24"/>
+          <w:szCs w:val="24"/>
+        </w:rPr>
+        <w:t xml:space="preserve"> </w:t>
+      </w:r>
+    </w:p>
+    <w:p>
+      <w:pPr>
+        <w:pStyle w:val="ListParagraph"/>
+        <w:numPr>
+          <w:ilvl w:val="0"/>
+          <w:numId w:val="2"/>
+        </w:numPr>
+        <w:spacing w:after="0"/>
+        <w:rPr>
+          <w:rFonts w:ascii="Times New Roman" w:hAnsi="Times New Roman" w:cs="Times New Roman"/>
+          <w:sz w:val="24"/>
+          <w:szCs w:val="24"/>
+        </w:rPr>
+      </w:pPr>
+      <w:r>
+        <w:rPr>
+          <w:rFonts w:ascii="Times New Roman" w:hAnsi="Times New Roman" w:cs="Times New Roman"/>
+          <w:sz w:val="24"/>
+          <w:szCs w:val="24"/>
+        </w:rPr>
+        <w:t xml:space="preserve">Set the </w:t>
       </w:r>
       <w:proofErr w:type="spellStart"/>
       <w:r>
@@ -737,6 +876,72 @@
           <w:szCs w:val="24"/>
         </w:rPr>
       </w:pPr>
+      <w:bookmarkStart w:id="0" w:name="_GoBack"/>
+      <w:r>
+        <w:rPr>
+          <w:rFonts w:ascii="Times New Roman" w:hAnsi="Times New Roman" w:cs="Times New Roman"/>
+          <w:sz w:val="24"/>
+          <w:szCs w:val="24"/>
+        </w:rPr>
+        <w:t xml:space="preserve">See also the directions in the file Rosenberg-Workshop-NearOptimalManagement-Jan16.pdf for a workshop given at </w:t>
+      </w:r>
+      <w:proofErr w:type="spellStart"/>
+      <w:r>
+        <w:rPr>
+          <w:rFonts w:ascii="Times New Roman" w:hAnsi="Times New Roman" w:cs="Times New Roman"/>
+          <w:sz w:val="24"/>
+          <w:szCs w:val="24"/>
+        </w:rPr>
+        <w:t>Tarbiat</w:t>
+      </w:r>
+      <w:proofErr w:type="spellEnd"/>
+      <w:r>
+        <w:rPr>
+          <w:rFonts w:ascii="Times New Roman" w:hAnsi="Times New Roman" w:cs="Times New Roman"/>
+          <w:sz w:val="24"/>
+          <w:szCs w:val="24"/>
+        </w:rPr>
+        <w:t xml:space="preserve"> </w:t>
+      </w:r>
+      <w:proofErr w:type="spellStart"/>
+      <w:r>
+        <w:rPr>
+          <w:rFonts w:ascii="Times New Roman" w:hAnsi="Times New Roman" w:cs="Times New Roman"/>
+          <w:sz w:val="24"/>
+          <w:szCs w:val="24"/>
+        </w:rPr>
+        <w:t>Modares</w:t>
+      </w:r>
+      <w:proofErr w:type="spellEnd"/>
+      <w:r>
+        <w:rPr>
+          <w:rFonts w:ascii="Times New Roman" w:hAnsi="Times New Roman" w:cs="Times New Roman"/>
+          <w:sz w:val="24"/>
+          <w:szCs w:val="24"/>
+        </w:rPr>
+        <w:t xml:space="preserve"> University in Tehran, Iran in January 2015.</w:t>
+      </w:r>
+      <w:bookmarkEnd w:id="0"/>
+    </w:p>
+    <w:p>
+      <w:pPr>
+        <w:spacing w:after="0"/>
+        <w:rPr>
+          <w:rFonts w:ascii="Times New Roman" w:hAnsi="Times New Roman" w:cs="Times New Roman"/>
+          <w:sz w:val="24"/>
+          <w:szCs w:val="24"/>
+        </w:rPr>
+      </w:pPr>
+    </w:p>
+    <w:p>
+      <w:pPr>
+        <w:spacing w:after="0"/>
+        <w:rPr>
+          <w:rFonts w:ascii="Times New Roman" w:hAnsi="Times New Roman" w:cs="Times New Roman"/>
+          <w:sz w:val="24"/>
+          <w:szCs w:val="24"/>
+        </w:rPr>
+      </w:pPr>
       <w:r>
         <w:rPr>
           <w:rFonts w:ascii="Times New Roman" w:hAnsi="Times New Roman" w:cs="Times New Roman"/>
@@ -1097,6 +1302,7 @@
           <w:sz w:val="24"/>
           <w:szCs w:val="24"/>
         </w:rPr>
+        <w:lastRenderedPageBreak/>
         <w:t>Parallel coordinate plot places axes for all objectives and decision variables side-by-side on a single page and shows the generated alternatives across the decision and objective spaces. Interaction controls on and next to the plot:</w:t>
       </w:r>
     </w:p>
@@ -1169,7 +1375,6 @@
           <w:sz w:val="24"/>
           <w:szCs w:val="24"/>
         </w:rPr>
-        <w:lastRenderedPageBreak/>
         <w:t>-</w:t>
       </w:r>
       <w:r>
@@ -1782,6 +1987,7 @@
           <w:sz w:val="24"/>
           <w:szCs w:val="24"/>
         </w:rPr>
+        <w:lastRenderedPageBreak/>
         <w:tab/>
         <w:t xml:space="preserve">       &gt;&gt; </w:t>
       </w:r>
@@ -1937,7 +2143,6 @@
           <w:sz w:val="24"/>
           <w:szCs w:val="24"/>
         </w:rPr>
-        <w:lastRenderedPageBreak/>
         <w:t xml:space="preserve">==============================    </w:t>
       </w:r>
     </w:p>
@@ -2445,6 +2650,7 @@
           <w:sz w:val="24"/>
           <w:szCs w:val="24"/>
         </w:rPr>
+        <w:lastRenderedPageBreak/>
         <w:t>All code is distributed AS-IS with no expressed or implied warranty regarding functionality. The code or parts may be used for non-commercial purposes so long as the use is cited per the citation above. Use for any commercial purpose requires prior written permission from the author.</w:t>
       </w:r>
     </w:p>
@@ -2501,7 +2707,6 @@
           <w:sz w:val="24"/>
           <w:szCs w:val="24"/>
         </w:rPr>
-        <w:lastRenderedPageBreak/>
         <w:t xml:space="preserve">This code is possibly laden with bugs so bug reports and feedback are much appreciated. Please submit via the </w:t>
       </w:r>
       <w:proofErr w:type="spellStart"/>
@@ -2659,8 +2864,6 @@
           <w:szCs w:val="24"/>
         </w:rPr>
       </w:pPr>
-      <w:bookmarkStart w:id="0" w:name="_GoBack"/>
-      <w:bookmarkEnd w:id="0"/>
     </w:p>
     <w:sectPr>
       <w:pgSz w:w="12240" w:h="15840"/>
@@ -2787,8 +2990,124 @@
       </w:rPr>
     </w:lvl>
   </w:abstractNum>
+  <w:abstractNum w:abstractNumId="1">
+    <w:nsid w:val="780D5498"/>
+    <w:multiLevelType w:val="hybridMultilevel"/>
+    <w:tmpl w:val="45A41C94"/>
+    <w:lvl w:ilvl="0" w:tplc="04090001">
+      <w:start w:val="1"/>
+      <w:numFmt w:val="bullet"/>
+      <w:lvlText w:val=""/>
+      <w:lvlJc w:val="left"/>
+      <w:pPr>
+        <w:ind w:left="1080" w:hanging="360"/>
+      </w:pPr>
+      <w:rPr>
+        <w:rFonts w:ascii="Symbol" w:hAnsi="Symbol" w:hint="default"/>
+      </w:rPr>
+    </w:lvl>
+    <w:lvl w:ilvl="1" w:tplc="04090003" w:tentative="1">
+      <w:start w:val="1"/>
+      <w:numFmt w:val="bullet"/>
+      <w:lvlText w:val="o"/>
+      <w:lvlJc w:val="left"/>
+      <w:pPr>
+        <w:ind w:left="1800" w:hanging="360"/>
+      </w:pPr>
+      <w:rPr>
+        <w:rFonts w:ascii="Courier New" w:hAnsi="Courier New" w:cs="Courier New" w:hint="default"/>
+      </w:rPr>
+    </w:lvl>
+    <w:lvl w:ilvl="2" w:tplc="04090005" w:tentative="1">
+      <w:start w:val="1"/>
+      <w:numFmt w:val="bullet"/>
+      <w:lvlText w:val=""/>
+      <w:lvlJc w:val="left"/>
+      <w:pPr>
+        <w:ind w:left="2520" w:hanging="360"/>
+      </w:pPr>
+      <w:rPr>
+        <w:rFonts w:ascii="Wingdings" w:hAnsi="Wingdings" w:hint="default"/>
+      </w:rPr>
+    </w:lvl>
+    <w:lvl w:ilvl="3" w:tplc="04090001" w:tentative="1">
+      <w:start w:val="1"/>
+      <w:numFmt w:val="bullet"/>
+      <w:lvlText w:val=""/>
+      <w:lvlJc w:val="left"/>
+      <w:pPr>
+        <w:ind w:left="3240" w:hanging="360"/>
+      </w:pPr>
+      <w:rPr>
+        <w:rFonts w:ascii="Symbol" w:hAnsi="Symbol" w:hint="default"/>
+      </w:rPr>
+    </w:lvl>
+    <w:lvl w:ilvl="4" w:tplc="04090003" w:tentative="1">
+      <w:start w:val="1"/>
+      <w:numFmt w:val="bullet"/>
+      <w:lvlText w:val="o"/>
+      <w:lvlJc w:val="left"/>
+      <w:pPr>
+        <w:ind w:left="3960" w:hanging="360"/>
+      </w:pPr>
+      <w:rPr>
+        <w:rFonts w:ascii="Courier New" w:hAnsi="Courier New" w:cs="Courier New" w:hint="default"/>
+      </w:rPr>
+    </w:lvl>
+    <w:lvl w:ilvl="5" w:tplc="04090005" w:tentative="1">
+      <w:start w:val="1"/>
+      <w:numFmt w:val="bullet"/>
+      <w:lvlText w:val=""/>
+      <w:lvlJc w:val="left"/>
+      <w:pPr>
+        <w:ind w:left="4680" w:hanging="360"/>
+      </w:pPr>
+      <w:rPr>
+        <w:rFonts w:ascii="Wingdings" w:hAnsi="Wingdings" w:hint="default"/>
+      </w:rPr>
+    </w:lvl>
+    <w:lvl w:ilvl="6" w:tplc="04090001" w:tentative="1">
+      <w:start w:val="1"/>
+      <w:numFmt w:val="bullet"/>
+      <w:lvlText w:val=""/>
+      <w:lvlJc w:val="left"/>
+      <w:pPr>
+        <w:ind w:left="5400" w:hanging="360"/>
+      </w:pPr>
+      <w:rPr>
+        <w:rFonts w:ascii="Symbol" w:hAnsi="Symbol" w:hint="default"/>
+      </w:rPr>
+    </w:lvl>
+    <w:lvl w:ilvl="7" w:tplc="04090003" w:tentative="1">
+      <w:start w:val="1"/>
+      <w:numFmt w:val="bullet"/>
+      <w:lvlText w:val="o"/>
+      <w:lvlJc w:val="left"/>
+      <w:pPr>
+        <w:ind w:left="6120" w:hanging="360"/>
+      </w:pPr>
+      <w:rPr>
+        <w:rFonts w:ascii="Courier New" w:hAnsi="Courier New" w:cs="Courier New" w:hint="default"/>
+      </w:rPr>
+    </w:lvl>
+    <w:lvl w:ilvl="8" w:tplc="04090005" w:tentative="1">
+      <w:start w:val="1"/>
+      <w:numFmt w:val="bullet"/>
+      <w:lvlText w:val=""/>
+      <w:lvlJc w:val="left"/>
+      <w:pPr>
+        <w:ind w:left="6840" w:hanging="360"/>
+      </w:pPr>
+      <w:rPr>
+        <w:rFonts w:ascii="Wingdings" w:hAnsi="Wingdings" w:hint="default"/>
+      </w:rPr>
+    </w:lvl>
+  </w:abstractNum>
   <w:num w:numId="1">
     <w:abstractNumId w:val="0"/>
+  </w:num>
+  <w:num w:numId="2">
+    <w:abstractNumId w:val="1"/>
   </w:num>
 </w:numbering>
 </file>
@@ -3225,6 +3544,17 @@
       <w:contextualSpacing/>
     </w:pPr>
   </w:style>
+  <w:style w:type="character" w:styleId="Hyperlink">
+    <w:name w:val="Hyperlink"/>
+    <w:basedOn w:val="DefaultParagraphFont"/>
+    <w:uiPriority w:val="99"/>
+    <w:unhideWhenUsed/>
+    <w:rsid w:val="0039589A"/>
+    <w:rPr>
+      <w:color w:val="0563C1" w:themeColor="hyperlink"/>
+      <w:u w:val="single"/>
+    </w:rPr>
+  </w:style>
 </w:styles>
 </file>
 

</xml_diff>

<commit_message>
Feb 2015 submitted manuscript and response letter
</commit_message>
<xml_diff>
--- a/BlendedNearOptimalToolsOverview.docx
+++ b/BlendedNearOptimalToolsOverview.docx
@@ -11,7 +11,6 @@
           <w:szCs w:val="24"/>
         </w:rPr>
       </w:pPr>
-      <w:bookmarkStart w:id="0" w:name="_GoBack"/>
       <w:r>
         <w:rPr>
           <w:rFonts w:ascii="Times New Roman" w:hAnsi="Times New Roman" w:cs="Times New Roman"/>
@@ -877,6 +876,7 @@
           <w:szCs w:val="24"/>
         </w:rPr>
       </w:pPr>
+      <w:bookmarkStart w:id="0" w:name="_GoBack"/>
       <w:r>
         <w:rPr>
           <w:rFonts w:ascii="Times New Roman" w:hAnsi="Times New Roman" w:cs="Times New Roman"/>
@@ -921,6 +921,7 @@
         </w:rPr>
         <w:t xml:space="preserve"> University in Tehran, Iran in January 2015.</w:t>
       </w:r>
+      <w:bookmarkEnd w:id="0"/>
     </w:p>
     <w:p>
       <w:pPr>
@@ -2593,39 +2594,7 @@
           <w:sz w:val="24"/>
           <w:szCs w:val="24"/>
         </w:rPr>
-        <w:t>David E. Rosenberg (in review) "</w:t>
-      </w:r>
-      <w:r>
-        <w:rPr>
-          <w:rFonts w:ascii="Times New Roman" w:hAnsi="Times New Roman" w:cs="Times New Roman"/>
-          <w:sz w:val="24"/>
-          <w:szCs w:val="24"/>
-        </w:rPr>
-        <w:t>Blended n</w:t>
-      </w:r>
-      <w:r>
-        <w:rPr>
-          <w:rFonts w:ascii="Times New Roman" w:hAnsi="Times New Roman" w:cs="Times New Roman"/>
-          <w:sz w:val="24"/>
-          <w:szCs w:val="24"/>
-        </w:rPr>
-        <w:t>ear-optimal alternative generation, visualization, and interaction for water resources decision making". Water Resources Research. Submitted August 201</w:t>
-      </w:r>
-      <w:r>
-        <w:rPr>
-          <w:rFonts w:ascii="Times New Roman" w:hAnsi="Times New Roman" w:cs="Times New Roman"/>
-          <w:sz w:val="24"/>
-          <w:szCs w:val="24"/>
-        </w:rPr>
-        <w:t>3</w:t>
-      </w:r>
-      <w:r>
-        <w:rPr>
-          <w:rFonts w:ascii="Times New Roman" w:hAnsi="Times New Roman" w:cs="Times New Roman"/>
-          <w:sz w:val="24"/>
-          <w:szCs w:val="24"/>
-        </w:rPr>
-        <w:t>.</w:t>
+        <w:t>David E. Rosenberg (in review) "Near-optimal alternative generation, visualization, and interaction for water resources decision making". Water Resources Research. Submitted August 2014.</w:t>
       </w:r>
     </w:p>
     <w:p>
@@ -2887,7 +2856,6 @@
         <w:t xml:space="preserve">    Email: david.rosenberg@usu.edu</w:t>
       </w:r>
     </w:p>
-    <w:bookmarkEnd w:id="0"/>
     <w:p>
       <w:pPr>
         <w:rPr>

</xml_diff>

<commit_message>
Add Reservoir Operation Problem
Folder #6 Multipurpose reservoir operation and lab activity

Fix Parallel Coordinate Plot Tool to:
a) Add ErrorResid parameter - to specify error when constraints are
satisfied when generating near-optimal alternatives
b) Expand number of color groups for groups of decision variables
c) Fix code to update model formulation to allow specifying multiple
objectives at the same time.
</commit_message>
<xml_diff>
--- a/BlendedNearOptimalToolsOverview.docx
+++ b/BlendedNearOptimalToolsOverview.docx
@@ -850,43 +850,7 @@
           <w:sz w:val="24"/>
           <w:szCs w:val="24"/>
         </w:rPr>
-        <w:t xml:space="preserve">See also the directions in the file Rosenberg-Workshop-NearOptimalManagement-Jan16.pdf for a workshop given at </w:t>
-      </w:r>
-      <w:proofErr w:type="spellStart"/>
-      <w:r>
-        <w:rPr>
-          <w:rFonts w:ascii="Times New Roman" w:hAnsi="Times New Roman" w:cs="Times New Roman"/>
-          <w:sz w:val="24"/>
-          <w:szCs w:val="24"/>
-        </w:rPr>
-        <w:t>Tarbiat</w:t>
-      </w:r>
-      <w:proofErr w:type="spellEnd"/>
-      <w:r>
-        <w:rPr>
-          <w:rFonts w:ascii="Times New Roman" w:hAnsi="Times New Roman" w:cs="Times New Roman"/>
-          <w:sz w:val="24"/>
-          <w:szCs w:val="24"/>
-        </w:rPr>
-        <w:t xml:space="preserve"> </w:t>
-      </w:r>
-      <w:proofErr w:type="spellStart"/>
-      <w:r>
-        <w:rPr>
-          <w:rFonts w:ascii="Times New Roman" w:hAnsi="Times New Roman" w:cs="Times New Roman"/>
-          <w:sz w:val="24"/>
-          <w:szCs w:val="24"/>
-        </w:rPr>
-        <w:t>Modares</w:t>
-      </w:r>
-      <w:proofErr w:type="spellEnd"/>
-      <w:r>
-        <w:rPr>
-          <w:rFonts w:ascii="Times New Roman" w:hAnsi="Times New Roman" w:cs="Times New Roman"/>
-          <w:sz w:val="24"/>
-          <w:szCs w:val="24"/>
-        </w:rPr>
-        <w:t xml:space="preserve"> University in Tehran, Iran in January 2015.</w:t>
+        <w:t>Further directions for use in a workshop (interactive involvement of students) are in the folder 6-ReservoirOperationProblem.</w:t>
       </w:r>
     </w:p>
     <w:p>
@@ -2498,6 +2462,98 @@
           <w:szCs w:val="24"/>
         </w:rPr>
       </w:pPr>
+      <w:r>
+        <w:rPr>
+          <w:rFonts w:ascii="Times New Roman" w:hAnsi="Times New Roman" w:cs="Times New Roman"/>
+          <w:sz w:val="24"/>
+          <w:szCs w:val="24"/>
+        </w:rPr>
+        <w:t>===========================</w:t>
+      </w:r>
+    </w:p>
+    <w:p>
+      <w:pPr>
+        <w:spacing w:after="0"/>
+        <w:rPr>
+          <w:rFonts w:ascii="Times New Roman" w:hAnsi="Times New Roman" w:cs="Times New Roman"/>
+          <w:sz w:val="24"/>
+          <w:szCs w:val="24"/>
+        </w:rPr>
+      </w:pPr>
+      <w:r>
+        <w:rPr>
+          <w:rFonts w:ascii="Times New Roman" w:hAnsi="Times New Roman" w:cs="Times New Roman"/>
+          <w:sz w:val="24"/>
+          <w:szCs w:val="24"/>
+        </w:rPr>
+        <w:t>6. Reservoir Operation Problem</w:t>
+      </w:r>
+    </w:p>
+    <w:p>
+      <w:pPr>
+        <w:spacing w:after="0"/>
+        <w:rPr>
+          <w:rFonts w:ascii="Times New Roman" w:hAnsi="Times New Roman" w:cs="Times New Roman"/>
+          <w:sz w:val="24"/>
+          <w:szCs w:val="24"/>
+        </w:rPr>
+      </w:pPr>
+    </w:p>
+    <w:p>
+      <w:pPr>
+        <w:spacing w:after="0"/>
+        <w:rPr>
+          <w:rFonts w:ascii="Times New Roman" w:hAnsi="Times New Roman" w:cs="Times New Roman"/>
+          <w:sz w:val="24"/>
+          <w:szCs w:val="24"/>
+        </w:rPr>
+      </w:pPr>
+      <w:r>
+        <w:rPr>
+          <w:rFonts w:ascii="Times New Roman" w:hAnsi="Times New Roman" w:cs="Times New Roman"/>
+          <w:sz w:val="24"/>
+          <w:szCs w:val="24"/>
+        </w:rPr>
+        <w:t xml:space="preserve">The </w:t>
+      </w:r>
+      <w:proofErr w:type="spellStart"/>
+      <w:r>
+        <w:rPr>
+          <w:rFonts w:ascii="Times New Roman" w:hAnsi="Times New Roman" w:cs="Times New Roman"/>
+          <w:sz w:val="24"/>
+          <w:szCs w:val="24"/>
+        </w:rPr>
+        <w:t>ReservoirOperationProblem</w:t>
+      </w:r>
+      <w:proofErr w:type="spellEnd"/>
+      <w:r>
+        <w:rPr>
+          <w:rFonts w:ascii="Times New Roman" w:hAnsi="Times New Roman" w:cs="Times New Roman"/>
+          <w:sz w:val="24"/>
+          <w:szCs w:val="24"/>
+        </w:rPr>
+        <w:t xml:space="preserve"> folder contains the data, model, and directions to undertake optimal and near-optimal analysis for a simple multipurpose reservoir operation problem involving generating hydropower and irrigation benefits over 6 time periods.</w:t>
+      </w:r>
+      <w:r>
+        <w:rPr>
+          <w:rFonts w:ascii="Times New Roman" w:hAnsi="Times New Roman" w:cs="Times New Roman"/>
+          <w:sz w:val="24"/>
+          <w:szCs w:val="24"/>
+        </w:rPr>
+        <w:t xml:space="preserve"> This folder also includes a file with step-by-step instructions for using the near-optimal tools in a several-hour workshop.</w:t>
+      </w:r>
+      <w:bookmarkStart w:id="0" w:name="_GoBack"/>
+      <w:bookmarkEnd w:id="0"/>
+    </w:p>
+    <w:p>
+      <w:pPr>
+        <w:spacing w:after="0"/>
+        <w:rPr>
+          <w:rFonts w:ascii="Times New Roman" w:hAnsi="Times New Roman" w:cs="Times New Roman"/>
+          <w:sz w:val="24"/>
+          <w:szCs w:val="24"/>
+        </w:rPr>
+      </w:pPr>
     </w:p>
     <w:p>
       <w:pPr>
@@ -2532,6 +2588,7 @@
           <w:sz w:val="24"/>
           <w:szCs w:val="24"/>
         </w:rPr>
+        <w:lastRenderedPageBreak/>
         <w:t>CITATION</w:t>
       </w:r>
     </w:p>
@@ -2554,7 +2611,6 @@
           <w:szCs w:val="24"/>
         </w:rPr>
       </w:pPr>
-      <w:bookmarkStart w:id="0" w:name="_GoBack"/>
       <w:r>
         <w:rPr>
           <w:rFonts w:ascii="Times New Roman" w:hAnsi="Times New Roman" w:cs="Times New Roman"/>
@@ -2662,16 +2718,7 @@
           <w:sz w:val="24"/>
           <w:szCs w:val="24"/>
         </w:rPr>
-        <w:t>.</w:t>
-      </w:r>
-      <w:bookmarkEnd w:id="0"/>
-      <w:r>
-        <w:rPr>
-          <w:rFonts w:ascii="Times New Roman" w:hAnsi="Times New Roman" w:cs="Times New Roman"/>
-          <w:sz w:val="24"/>
-          <w:szCs w:val="24"/>
-        </w:rPr>
-        <w:t xml:space="preserve"> </w:t>
+        <w:t xml:space="preserve">. </w:t>
       </w:r>
     </w:p>
     <w:p>
@@ -2727,7 +2774,6 @@
           <w:sz w:val="24"/>
           <w:szCs w:val="24"/>
         </w:rPr>
-        <w:lastRenderedPageBreak/>
         <w:t>All code is distributed AS-IS with no expressed or implied warranty regarding functionality. The code or parts may be used for non-commercial purposes so long as the use is cited per the citation above. Use for any commercial purpose requires prior written permission from the author.</w:t>
       </w:r>
     </w:p>

</xml_diff>

<commit_message>
Update license text to BSD 3-clause in code files headers
</commit_message>
<xml_diff>
--- a/BlendedNearOptimalToolsOverview.docx
+++ b/BlendedNearOptimalToolsOverview.docx
@@ -206,10 +206,7 @@
     <w:p/>
     <w:p>
       <w:r>
-        <w:t>A</w:t>
-      </w:r>
-      <w:r>
-        <w:t>dvanced Use (load your own data):</w:t>
+        <w:t>Advanced Use (load your own data):</w:t>
       </w:r>
     </w:p>
     <w:p>
@@ -228,21 +225,7 @@
     <w:p/>
     <w:p>
       <w:r>
-        <w:t>The documentation also provides copies of the pre-publication version of the paper describing the tools, draft manuscripts, and responses to revi</w:t>
-      </w:r>
-      <w:r>
-        <w:t>e</w:t>
-      </w:r>
-      <w:r>
-        <w:t>wer comments. T</w:t>
-      </w:r>
-      <w:r>
-        <w:t>h</w:t>
-      </w:r>
-      <w:bookmarkStart w:id="0" w:name="_GoBack"/>
-      <w:bookmarkEnd w:id="0"/>
-      <w:r>
-        <w:t>e final, open access published version of the paper is also available at http://dx.doi.org/10.1002/2013WR014667.</w:t>
+        <w:t>The documentation also provides copies of the pre-publication version of the paper describing the tools, draft manuscripts, and responses to reviewer comments. The final, open access published version of the paper is also available at http://dx.doi.org/10.1002/2013WR014667.</w:t>
       </w:r>
     </w:p>
     <w:p>
@@ -271,17 +254,11 @@
       </w:r>
       <w:proofErr w:type="spellStart"/>
       <w:r>
-        <w:t>Mat</w:t>
-      </w:r>
-      <w:r>
-        <w:t>lab</w:t>
-      </w:r>
-      <w:proofErr w:type="spellEnd"/>
-      <w:r>
-        <w:t xml:space="preserve"> prompt, invoke the function</w:t>
-      </w:r>
-      <w:r>
-        <w:t xml:space="preserve">   </w:t>
+        <w:t>Matlab</w:t>
+      </w:r>
+      <w:proofErr w:type="spellEnd"/>
+      <w:r>
+        <w:t xml:space="preserve"> prompt, invoke the function   </w:t>
       </w:r>
     </w:p>
     <w:p>
@@ -742,7 +719,26 @@
     <w:p>
       <w:r>
         <w:lastRenderedPageBreak/>
-        <w:t>All code is distributed AS-IS with no expressed or implied warranty regarding functionality. The code or parts may be used for non-commercial purposes so long as the use is cited per the citation above. Use for any commercial purpose requires prior written permission from the author.</w:t>
+        <w:t xml:space="preserve">Materials in this GitHub repository are disturbed under a BSD 3-Clause license (see </w:t>
+      </w:r>
+      <w:hyperlink r:id="rId5" w:history="1">
+        <w:r>
+          <w:rPr>
+            <w:rStyle w:val="Hyperlink"/>
+          </w:rPr>
+          <w:t>https://github.com/dzeke/Blended-Near-Optimal-Tools/blob/master/LICENSE</w:t>
+        </w:r>
+      </w:hyperlink>
+      <w:r>
+        <w:t>).</w:t>
+      </w:r>
+      <w:r>
+        <w:t xml:space="preserve"> </w:t>
+      </w:r>
+      <w:bookmarkStart w:id="0" w:name="_GoBack"/>
+      <w:bookmarkEnd w:id="0"/>
+      <w:r>
+        <w:t>For alternative licensing arrangements, contact David E. Rosenberg directly.</w:t>
       </w:r>
     </w:p>
     <w:p/>

</xml_diff>

<commit_message>
Add TickLabelPos to plot ticks above/below axes
Add TickLabelPos option on interactive parallel coordinate plot to
control positions of ticks on axes (either left/right [two for plot] or
below/above each axes)

Add ExampleTestPlots of matlab code to generate example parallel
coordinate plots
</commit_message>
<xml_diff>
--- a/BlendedNearOptimalToolsOverview.docx
+++ b/BlendedNearOptimalToolsOverview.docx
@@ -52,15 +52,23 @@
     </w:p>
     <w:p>
       <w:r>
-        <w:t xml:space="preserve">    a. Install </w:t>
-      </w:r>
-      <w:proofErr w:type="spellStart"/>
+        <w:t xml:space="preserve">  </w:t>
+      </w:r>
+      <w:r>
+        <w:t xml:space="preserve">  a. Install </w:t>
+      </w:r>
+      <w:proofErr w:type="spellStart"/>
+      <w:proofErr w:type="gramStart"/>
       <w:r>
         <w:t>Matlab</w:t>
       </w:r>
       <w:proofErr w:type="spellEnd"/>
       <w:r>
-        <w:t xml:space="preserve"> version 2013 or higher on your computer.</w:t>
+        <w:t xml:space="preserve">  on</w:t>
+      </w:r>
+      <w:proofErr w:type="gramEnd"/>
+      <w:r>
+        <w:t xml:space="preserve"> your computer (versions 2013a through 2015b)</w:t>
       </w:r>
     </w:p>
     <w:p>
@@ -389,7 +397,10 @@
     </w:p>
     <w:p>
       <w:r>
-        <w:t xml:space="preserve">    d. At the </w:t>
+        <w:t xml:space="preserve">    b</w:t>
+      </w:r>
+      <w:r>
+        <w:t xml:space="preserve">. At the </w:t>
       </w:r>
       <w:proofErr w:type="spellStart"/>
       <w:r>
@@ -418,7 +429,25 @@
     <w:p/>
     <w:p>
       <w:r>
-        <w:t xml:space="preserve">    e. See additional directions in the file InteractiveParallelPlot-readme.txt and in the header of the nearoptplotmo2.m for use of the function.</w:t>
+        <w:t xml:space="preserve">    c. Additional example commands to run the interactive parallel coordinate plot tool </w:t>
+      </w:r>
+      <w:bookmarkStart w:id="0" w:name="_GoBack"/>
+      <w:bookmarkEnd w:id="0"/>
+      <w:r>
+        <w:t xml:space="preserve">are in </w:t>
+      </w:r>
+      <w:proofErr w:type="spellStart"/>
+      <w:r>
+        <w:t>ExampleTestPlots.m</w:t>
+      </w:r>
+      <w:proofErr w:type="spellEnd"/>
+    </w:p>
+    <w:p>
+      <w:r>
+        <w:t xml:space="preserve">    d</w:t>
+      </w:r>
+      <w:r>
+        <w:t>. See additional directions in the file InteractiveParallelPlot-readme.txt and in the header of the nearoptplotmo2.m for use of the function.</w:t>
       </w:r>
     </w:p>
     <w:p/>
@@ -435,7 +464,6 @@
     <w:p/>
     <w:p>
       <w:r>
-        <w:lastRenderedPageBreak/>
         <w:t>Illustrates use of the tools for a linear program to identify the cost-effective phosphorus removal practices to reduce the phosphorus load to Echo Reservoir in the Weber basin, Utah to a level specified in a pending Total Maximum Daily Load (TMDL) program for the reservoir. Includes all the data and model files and the script that moves data from the models to the near-optimal tools as well as generate comparison results from one or more Modelling to Generate Alternatives (MGA) methods.</w:t>
       </w:r>
     </w:p>
@@ -556,7 +584,6 @@
     <w:p/>
     <w:p>
       <w:r>
-        <w:lastRenderedPageBreak/>
         <w:tab/>
         <w:t xml:space="preserve">       &gt;&gt; </w:t>
       </w:r>
@@ -735,8 +762,6 @@
       <w:r>
         <w:t xml:space="preserve"> </w:t>
       </w:r>
-      <w:bookmarkStart w:id="0" w:name="_GoBack"/>
-      <w:bookmarkEnd w:id="0"/>
       <w:r>
         <w:t>For alternative licensing arrangements, contact David E. Rosenberg directly.</w:t>
       </w:r>

</xml_diff>